<commit_message>
Revisi State Of The Art
</commit_message>
<xml_diff>
--- a/Penelitian.docx
+++ b/Penelitian.docx
@@ -7307,161 +7307,84 @@
         </w:rPr>
         <w:t xml:space="preserve"> padi </w:t>
       </w:r>
-      <w:proofErr w:type="spellStart"/>
-      <w:r>
-        <w:rPr>
-          <w:rFonts w:ascii="Times New Roman" w:hAnsi="Times New Roman" w:cs="Times New Roman"/>
-          <w:lang w:val="en-US"/>
-        </w:rPr>
-        <w:t>antara</w:t>
-      </w:r>
-      <w:proofErr w:type="spellEnd"/>
-      <w:r>
-        <w:rPr>
-          <w:rFonts w:ascii="Times New Roman" w:hAnsi="Times New Roman" w:cs="Times New Roman"/>
-          <w:lang w:val="en-US"/>
-        </w:rPr>
-        <w:t xml:space="preserve"> lain:</w:t>
-      </w:r>
-    </w:p>
-    <w:p>
-      <w:pPr>
-        <w:pStyle w:val="ListParagraph"/>
-        <w:numPr>
-          <w:ilvl w:val="0"/>
-          <w:numId w:val="11"/>
-        </w:numPr>
-        <w:spacing w:after="0" w:line="276" w:lineRule="auto"/>
-        <w:jc w:val="both"/>
-        <w:rPr>
-          <w:rFonts w:ascii="Times New Roman" w:hAnsi="Times New Roman" w:cs="Times New Roman"/>
-          <w:lang w:val="en-US"/>
-        </w:rPr>
-      </w:pPr>
-      <w:proofErr w:type="spellStart"/>
-      <w:r>
-        <w:rPr>
-          <w:rFonts w:ascii="Times New Roman" w:hAnsi="Times New Roman" w:cs="Times New Roman"/>
-          <w:lang w:val="en-US"/>
-        </w:rPr>
-        <w:t>Penyakit</w:t>
-      </w:r>
-      <w:proofErr w:type="spellEnd"/>
-      <w:r>
-        <w:rPr>
-          <w:rFonts w:ascii="Times New Roman" w:hAnsi="Times New Roman" w:cs="Times New Roman"/>
-          <w:lang w:val="en-US"/>
-        </w:rPr>
-        <w:t xml:space="preserve"> Hawar </w:t>
-      </w:r>
-      <w:proofErr w:type="spellStart"/>
-      <w:r>
-        <w:rPr>
-          <w:rFonts w:ascii="Times New Roman" w:hAnsi="Times New Roman" w:cs="Times New Roman"/>
-          <w:lang w:val="en-US"/>
-        </w:rPr>
-        <w:t>daun</w:t>
-      </w:r>
-      <w:proofErr w:type="spellEnd"/>
-      <w:r>
-        <w:rPr>
-          <w:rFonts w:ascii="Times New Roman" w:hAnsi="Times New Roman" w:cs="Times New Roman"/>
-          <w:lang w:val="en-US"/>
-        </w:rPr>
-        <w:t xml:space="preserve"> </w:t>
-      </w:r>
-      <w:proofErr w:type="spellStart"/>
-      <w:r>
-        <w:rPr>
-          <w:rFonts w:ascii="Times New Roman" w:hAnsi="Times New Roman" w:cs="Times New Roman"/>
-          <w:lang w:val="en-US"/>
-        </w:rPr>
-        <w:t>Bakteri</w:t>
-      </w:r>
-      <w:proofErr w:type="spellEnd"/>
-      <w:r>
-        <w:rPr>
-          <w:rFonts w:ascii="Times New Roman" w:hAnsi="Times New Roman" w:cs="Times New Roman"/>
-          <w:lang w:val="en-US"/>
-        </w:rPr>
-        <w:t xml:space="preserve"> (HDB)</w:t>
-      </w:r>
-    </w:p>
-    <w:p>
-      <w:pPr>
-        <w:pStyle w:val="ListParagraph"/>
-        <w:spacing w:after="0" w:line="276" w:lineRule="auto"/>
-        <w:ind w:left="1211"/>
-        <w:jc w:val="both"/>
-        <w:rPr>
-          <w:rFonts w:ascii="Times New Roman" w:hAnsi="Times New Roman" w:cs="Times New Roman"/>
-        </w:rPr>
-      </w:pPr>
-      <w:r>
-        <w:rPr>
-          <w:rFonts w:ascii="Times New Roman" w:hAnsi="Times New Roman" w:cs="Times New Roman"/>
-        </w:rPr>
-        <w:t>Penyakit hawar daun bakteri (HDB) merupakan penyakit padi yang disebabkan oleh bakteri</w:t>
-      </w:r>
-      <w:r>
-        <w:rPr>
-          <w:rFonts w:ascii="Times New Roman" w:hAnsi="Times New Roman" w:cs="Times New Roman"/>
-        </w:rPr>
-        <w:t xml:space="preserve"> </w:t>
-      </w:r>
-      <w:r>
-        <w:rPr>
-          <w:rFonts w:ascii="Times New Roman" w:hAnsi="Times New Roman" w:cs="Times New Roman"/>
-        </w:rPr>
-        <w:t xml:space="preserve">Xanthomonas oryzae hal. burung oryzae, dan merupakan salah satu penyakit yang paling merusak dalam budidaya padi. </w:t>
-      </w:r>
-      <w:r>
-        <w:rPr>
-          <w:rFonts w:ascii="Times New Roman" w:hAnsi="Times New Roman" w:cs="Times New Roman"/>
-        </w:rPr>
-        <w:t>HDB</w:t>
-      </w:r>
-      <w:r>
-        <w:rPr>
-          <w:rFonts w:ascii="Times New Roman" w:hAnsi="Times New Roman" w:cs="Times New Roman"/>
-        </w:rPr>
-        <w:t xml:space="preserve"> menyebabkan layunya daun padi secara luas, yang berdampak buruk pada fotosintesis, memperlambat pertumbuhan padi, dan menyebabkan pengisian gabah yang buruk, yang akhirnya mengakibatkan penurunan hasil panen padi secara signifikan. Dalam kasus yang parah, kehilangan hasil panen dapat mencapai 20–50% atau bahkan lebih tinggi. Karena pesatnya</w:t>
-      </w:r>
-      <w:r>
-        <w:rPr>
-          <w:rFonts w:ascii="Times New Roman" w:hAnsi="Times New Roman" w:cs="Times New Roman"/>
-        </w:rPr>
-        <w:t xml:space="preserve"> </w:t>
-      </w:r>
-      <w:r>
-        <w:rPr>
-          <w:rFonts w:ascii="Times New Roman" w:hAnsi="Times New Roman" w:cs="Times New Roman"/>
-        </w:rPr>
-        <w:t xml:space="preserve">penyebaran penyakit ini, jika tidak dikendalikan sejak dini, </w:t>
-      </w:r>
-      <w:r>
-        <w:rPr>
-          <w:rFonts w:ascii="Times New Roman" w:hAnsi="Times New Roman" w:cs="Times New Roman"/>
-        </w:rPr>
-        <w:t>HDB</w:t>
-      </w:r>
-      <w:r>
-        <w:rPr>
-          <w:rFonts w:ascii="Times New Roman" w:hAnsi="Times New Roman" w:cs="Times New Roman"/>
-        </w:rPr>
-        <w:t xml:space="preserve"> dapat dengan cepat menyebar ke seluruh lahan, dan menyerang semua tanaman padi. Benih yang terinfeksi merupakan salah satu jalur utama penularan</w:t>
-      </w:r>
-      <w:r>
-        <w:rPr>
-          <w:rFonts w:ascii="Times New Roman" w:hAnsi="Times New Roman" w:cs="Times New Roman"/>
-        </w:rPr>
-        <w:t xml:space="preserve"> HDB</w:t>
-      </w:r>
-      <w:r>
-        <w:rPr>
-          <w:rFonts w:ascii="Times New Roman" w:hAnsi="Times New Roman" w:cs="Times New Roman"/>
-        </w:rPr>
-        <w:t xml:space="preserve"> </w:t>
+      <w:r>
+        <w:rPr>
+          <w:rFonts w:ascii="Times New Roman" w:hAnsi="Times New Roman" w:cs="Times New Roman"/>
+          <w:lang w:val="en-US"/>
+        </w:rPr>
+        <w:t xml:space="preserve">seperti, </w:t>
+      </w:r>
+      <w:r>
+        <w:rPr>
+          <w:rFonts w:ascii="Times New Roman" w:hAnsi="Times New Roman" w:cs="Times New Roman"/>
+        </w:rPr>
+        <w:t>p</w:t>
+      </w:r>
+      <w:r>
+        <w:rPr>
+          <w:rFonts w:ascii="Times New Roman" w:hAnsi="Times New Roman" w:cs="Times New Roman"/>
+        </w:rPr>
+        <w:t>enyakit hawar daun bakteri (HDB)</w:t>
+      </w:r>
+      <w:r>
+        <w:rPr>
+          <w:rFonts w:ascii="Times New Roman" w:hAnsi="Times New Roman" w:cs="Times New Roman"/>
+        </w:rPr>
+        <w:t>, p</w:t>
+      </w:r>
+      <w:r>
+        <w:rPr>
+          <w:rFonts w:ascii="Times New Roman" w:hAnsi="Times New Roman" w:cs="Times New Roman"/>
+        </w:rPr>
+        <w:t>enyakit garis daun bakteri</w:t>
+      </w:r>
+      <w:r>
+        <w:rPr>
+          <w:rFonts w:ascii="Times New Roman" w:hAnsi="Times New Roman" w:cs="Times New Roman"/>
+        </w:rPr>
+        <w:t>, p</w:t>
+      </w:r>
+      <w:r>
+        <w:rPr>
+          <w:rFonts w:ascii="Times New Roman" w:hAnsi="Times New Roman" w:cs="Times New Roman"/>
+        </w:rPr>
+        <w:t>enyakit hawar malai bakteri</w:t>
+      </w:r>
+      <w:r>
+        <w:rPr>
+          <w:rFonts w:ascii="Times New Roman" w:hAnsi="Times New Roman" w:cs="Times New Roman"/>
+        </w:rPr>
+        <w:t xml:space="preserve">, penyakit blas, serta penyakit tungro. Penyakit hawar daun bakteri </w:t>
+      </w:r>
+      <w:r>
+        <w:rPr>
+          <w:rFonts w:ascii="Times New Roman" w:hAnsi="Times New Roman" w:cs="Times New Roman"/>
+        </w:rPr>
+        <w:t>disebabkan oleh bakteri Xanthomonas oryzae hal. burung oryzae, dan merupakan salah satu penyakit yang paling merusak dalam budidaya padi. HDB menyebabkan layunya daun padi secara luas, yang berdampak buruk pada fotosintesis, memperlambat pertumbuhan padi, dan menyebabkan pengisian gabah yang buruk, yang akhirnya mengakibatkan penurunan hasil panen padi secara signifikan. Dalam kasus yang parah, kehilangan hasil panen dapat mencapai 20–50% atau bahkan lebih tinggi.</w:t>
+      </w:r>
+      <w:r>
+        <w:rPr>
+          <w:rFonts w:ascii="Times New Roman" w:hAnsi="Times New Roman" w:cs="Times New Roman"/>
+        </w:rPr>
+        <w:t xml:space="preserve"> </w:t>
+      </w:r>
+      <w:r>
+        <w:rPr>
+          <w:rFonts w:ascii="Times New Roman" w:hAnsi="Times New Roman" w:cs="Times New Roman"/>
+        </w:rPr>
+        <w:t>Benih yang terinfeksi merupakan salah satu jalur utama penularan HDB</w:t>
+      </w:r>
+      <w:r>
+        <w:rPr>
+          <w:rFonts w:ascii="Times New Roman" w:hAnsi="Times New Roman" w:cs="Times New Roman"/>
+        </w:rPr>
+        <w:t xml:space="preserve">. </w:t>
+      </w:r>
+      <w:r>
+        <w:rPr>
+          <w:rFonts w:ascii="Times New Roman" w:hAnsi="Times New Roman" w:cs="Times New Roman"/>
+        </w:rPr>
+        <w:t>Penyakit garis daun bakteri merupakan penyakit padi yang disebabkan olehXanthomonas oryzaehal. oryzicola (Xoc), yang memengaruhi fotosintesis daun padi</w:t>
       </w:r>
       <w:r>
         <w:rPr>
@@ -7473,6 +7396,61 @@
         <w:rPr>
           <w:rFonts w:ascii="Times New Roman" w:hAnsi="Times New Roman" w:cs="Times New Roman"/>
         </w:rPr>
+        <w:instrText>ADDIN CSL_CITATION {"citationItems":[{"id":"ITEM-1","itemData":{"DOI":"10.3390/agronomy14091879","ISSN":"20734395","abstract":"Rapid and accurate diagnosis of rice diseases can prevent large-scale outbreaks and reduce pesticide overuse, thereby ensuring rice yield and quality. Existing research typically focuses on a limited number of rice diseases, which makes these studies less applicable to the diverse range of diseases currently affecting rice. Consequently, these studies fail to meet the detection needs of agricultural workers. Additionally, the lack of discussion regarding advanced detection algorithms in current research makes it difficult to determine the optimal application solution. To address these limitations, this study constructs a multi-class rice disease dataset comprising eleven rice diseases and one healthy leaf class. The resulting model is more widely applicable to a variety of diseases. Additionally, we evaluated advanced detection networks and found that DenseNet emerged as the best-performing model with an accuracy of 95.7%, precision of 95.3%, recall of 94.8%, F1 score of 95.0%, and a parameter count of only 6.97 M. Considering the current interest in transfer learning, this study introduced pre-trained weights from the large-scale, multi-class ImageNet dataset into the experiments. Among the tested models, RegNet achieved the best comprehensive performance, with an accuracy of 96.8%, precision of 96.2%, recall of 95.9%, F1 score of 96.0%, and a parameter count of only 3.91 M. Based on the transfer learning-based RegNet model, we developed a rice disease identification app that provides a simple and efficient diagnosis of rice diseases.","author":[{"dropping-particle":"","family":"Li","given":"Yuhai","non-dropping-particle":"","parse-names":false,"suffix":""},{"dropping-particle":"","family":"Chen","given":"Xiaoyan","non-dropping-particle":"","parse-names":false,"suffix":""},{"dropping-particle":"","family":"Yin","given":"Lina","non-dropping-particle":"","parse-names":false,"suffix":""},{"dropping-particle":"","family":"Hu","given":"Yue","non-dropping-particle":"","parse-names":false,"suffix":""}],"container-title":"Agronomy","id":"ITEM-1","issue":"9","issued":{"date-parts":[["2024"]]},"page":"1879","title":"Deep Learning-Based Methods for Multi-Class Rice Disease Detection Using Plant Images","type":"article-journal","volume":"14"},"uris":["http://www.mendeley.com/documents/?uuid=43b0433b-7881-427f-82fe-0b9184235b3b"]}],"mendeley":{"formattedCitation":"(Li et al. 2024)","plainTextFormattedCitation":"(Li et al. 2024)"},"properties":{"noteIndex":0},"schema":"https://github.com/citation-style-language/schema/raw/master/csl-citation.json"}</w:instrText>
+      </w:r>
+      <w:r>
+        <w:rPr>
+          <w:rFonts w:ascii="Times New Roman" w:hAnsi="Times New Roman" w:cs="Times New Roman"/>
+        </w:rPr>
+        <w:fldChar w:fldCharType="separate"/>
+      </w:r>
+      <w:r>
+        <w:rPr>
+          <w:rFonts w:ascii="Times New Roman" w:hAnsi="Times New Roman" w:cs="Times New Roman"/>
+          <w:noProof/>
+        </w:rPr>
+        <w:t>(Li et al. 2024)</w:t>
+      </w:r>
+      <w:r>
+        <w:rPr>
+          <w:rFonts w:ascii="Times New Roman" w:hAnsi="Times New Roman" w:cs="Times New Roman"/>
+        </w:rPr>
+        <w:fldChar w:fldCharType="end"/>
+      </w:r>
+      <w:r>
+        <w:rPr>
+          <w:rFonts w:ascii="Times New Roman" w:hAnsi="Times New Roman" w:cs="Times New Roman"/>
+        </w:rPr>
+        <w:t xml:space="preserve">. Penyakit bercak daun bakteri dapat menyebabkan kehilangan hasil hingga 40% hingga 60%, yang berdampak serius pada kuantitas dan kualitas produksi padi. Faktor-faktor utama yang berkontribusi terhadap penyebarannya meliputi virulensi patogen, kerentanan tanaman inang, dan kondisi yang menguntungkan bagi perkembangan penyakit. Penyakit bercak daun bakteri terutama ditularkan melalui angin, air, dan benih. </w:t>
+      </w:r>
+      <w:r>
+        <w:rPr>
+          <w:rFonts w:ascii="Times New Roman" w:hAnsi="Times New Roman" w:cs="Times New Roman"/>
+        </w:rPr>
+        <w:t>Penyakit ini</w:t>
+      </w:r>
+      <w:r>
+        <w:rPr>
+          <w:rFonts w:ascii="Times New Roman" w:hAnsi="Times New Roman" w:cs="Times New Roman"/>
+        </w:rPr>
+        <w:t xml:space="preserve"> dapat menyebar dari satu lahan ke lahan lain melalui angin atau air irigasi dan juga dapat menginfeksi benih, yang menyebabkan penularan jarak jauh</w:t>
+      </w:r>
+      <w:r>
+        <w:rPr>
+          <w:rFonts w:ascii="Times New Roman" w:hAnsi="Times New Roman" w:cs="Times New Roman"/>
+        </w:rPr>
+        <w:t xml:space="preserve"> </w:t>
+      </w:r>
+      <w:r>
+        <w:rPr>
+          <w:rFonts w:ascii="Times New Roman" w:hAnsi="Times New Roman" w:cs="Times New Roman"/>
+        </w:rPr>
+        <w:fldChar w:fldCharType="begin" w:fldLock="1"/>
+      </w:r>
+      <w:r>
+        <w:rPr>
+          <w:rFonts w:ascii="Times New Roman" w:hAnsi="Times New Roman" w:cs="Times New Roman"/>
+        </w:rPr>
         <w:instrText>ADDIN CSL_CITATION {"citationItems":[{"id":"ITEM-1","itemData":{"DOI":"10.3390/agronomy14091879","ISSN":"20734395","abstract":"Rapid and accurate diagnosis of rice diseases can prevent large-scale outbreaks and reduce pesticide overuse, thereby ensuring rice yield and quality. Existing research typically focuses on a limited number of rice diseases, which makes these studies less applicable to the diverse range of diseases currently affecting rice. Consequently, these studies fail to meet the detection needs of agricultural workers. Additionally, the lack of discussion regarding advanced detection algorithms in current research makes it difficult to determine the optimal application solution. To address these limitations, this study constructs a multi-class rice disease dataset comprising eleven rice diseases and one healthy leaf class. The resulting model is more widely applicable to a variety of diseases. Additionally, we evaluated advanced detection networks and found that DenseNet emerged as the best-performing model with an accuracy of 95.7%, precision of 95.3%, recall of 94.8%, F1 score of 95.0%, and a parameter count of only 6.97 M. Considering the current interest in transfer learning, this study introduced pre-trained weights from the large-scale, multi-class ImageNet dataset into the experiments. Among the tested models, RegNet achieved the best comprehensive performance, with an accuracy of 96.8%, precision of 96.2%, recall of 95.9%, F1 score of 96.0%, and a parameter count of only 3.91 M. Based on the transfer learning-based RegNet model, we developed a rice disease identification app that provides a simple and efficient diagnosis of rice diseases.","author":[{"dropping-particle":"","family":"Li","given":"Yuhai","non-dropping-particle":"","parse-names":false,"suffix":""},{"dropping-particle":"","family":"Chen","given":"Xiaoyan","non-dropping-particle":"","parse-names":false,"suffix":""},{"dropping-particle":"","family":"Yin","given":"Lina","non-dropping-particle":"","parse-names":false,"suffix":""},{"dropping-particle":"","family":"Hu","given":"Yue","non-dropping-particle":"","parse-names":false,"suffix":""}],"container-title":"Agronomy","id":"ITEM-1","issue":"9","issued":{"date-parts":[["2024"]]},"page":"1879","title":"Deep Learning-Based Methods for Multi-Class Rice Disease Detection Using Plant Images","type":"article-journal","volume":"14"},"uris":["http://www.mendeley.com/documents/?uuid=43b0433b-7881-427f-82fe-0b9184235b3b"]}],"mendeley":{"formattedCitation":"(Li et al. 2024)","plainTextFormattedCitation":"(Li et al. 2024)","previouslyFormattedCitation":"(Li et al. 2024)"},"properties":{"noteIndex":0},"schema":"https://github.com/citation-style-language/schema/raw/master/csl-citation.json"}</w:instrText>
       </w:r>
       <w:r>
@@ -7498,45 +7476,13 @@
         <w:rPr>
           <w:rFonts w:ascii="Times New Roman" w:hAnsi="Times New Roman" w:cs="Times New Roman"/>
         </w:rPr>
-        <w:t>.</w:t>
-      </w:r>
-    </w:p>
-    <w:p>
-      <w:pPr>
-        <w:pStyle w:val="ListParagraph"/>
-        <w:numPr>
-          <w:ilvl w:val="0"/>
-          <w:numId w:val="11"/>
-        </w:numPr>
-        <w:spacing w:after="0" w:line="276" w:lineRule="auto"/>
-        <w:jc w:val="both"/>
-        <w:rPr>
-          <w:rFonts w:ascii="Times New Roman" w:hAnsi="Times New Roman" w:cs="Times New Roman"/>
-          <w:lang w:val="en-US"/>
-        </w:rPr>
-      </w:pPr>
-      <w:r>
-        <w:rPr>
-          <w:rFonts w:ascii="Times New Roman" w:hAnsi="Times New Roman" w:cs="Times New Roman"/>
-        </w:rPr>
-        <w:t>Penyakit Garis Daun Bakteri</w:t>
-      </w:r>
-    </w:p>
-    <w:p>
-      <w:pPr>
-        <w:pStyle w:val="ListParagraph"/>
-        <w:spacing w:after="0" w:line="276" w:lineRule="auto"/>
-        <w:ind w:left="1211"/>
-        <w:jc w:val="both"/>
-        <w:rPr>
-          <w:rFonts w:ascii="Times New Roman" w:hAnsi="Times New Roman" w:cs="Times New Roman"/>
-        </w:rPr>
-      </w:pPr>
-      <w:r>
-        <w:rPr>
-          <w:rFonts w:ascii="Times New Roman" w:hAnsi="Times New Roman" w:cs="Times New Roman"/>
-        </w:rPr>
-        <w:t>Penyakit garis daun bakteri merupakan penyakit padi yang disebabkan olehXanthomonas oryzaehal. oryzicola (Xoc), yang memengaruhi fotosintesis daun padi. Penyakit bercak daun bakteri dapat menyebabkan kehilangan hasil hingga 40% hingga 60%, yang berdampak serius pada kuantitas dan kualitas produksi padi. Di Tiongkok, penyakit ini diklasifikasikan sebagai penyakit karantina yang penting, dan jangkauan geografisnya secara bertahap meluas. Faktor-faktor utama yang berkontribusi terhadap penyebarannya meliputi virulensi patogen, kerentanan tanaman inang, dan kondisi yang menguntungkan bagi perkembangan penyakit. Penyakit bercak daun bakteri terutama ditularkan melalui angin, air, dan benih. Xoc dapat menyebar dari satu lahan ke lahan lain melalui angin atau air irigasi dan juga dapat menginfeksi benih, yang menyebabkan penularan jarak jauh</w:t>
+        <w:t xml:space="preserve">. </w:t>
+      </w:r>
+      <w:r>
+        <w:rPr>
+          <w:rFonts w:ascii="Times New Roman" w:hAnsi="Times New Roman" w:cs="Times New Roman"/>
+        </w:rPr>
+        <w:t>Penyakit hawar malai bakteri merupakan penyakit padi parah yang disebabkan olehBunga Burkholderia glumae, yang menimbulkan ancaman signifikan terhadap produksi padi global. Penyakit ini menyebabkan berkurangnya tingkat pengisian gabah, perubahan warna, pembusukan, dan deformasi gabah, dengan potensi kehilangan hasil hingga 75% pada kasus yang parah. Rute penularan utama meliputi benih yang terinfeksi dan jerami padi yang sakit sebagai sumber infeksi awal</w:t>
       </w:r>
       <w:r>
         <w:rPr>
@@ -7579,45 +7525,7 @@
         <w:rPr>
           <w:rFonts w:ascii="Times New Roman" w:hAnsi="Times New Roman" w:cs="Times New Roman"/>
         </w:rPr>
-        <w:t>.</w:t>
-      </w:r>
-    </w:p>
-    <w:p>
-      <w:pPr>
-        <w:pStyle w:val="ListParagraph"/>
-        <w:numPr>
-          <w:ilvl w:val="0"/>
-          <w:numId w:val="11"/>
-        </w:numPr>
-        <w:spacing w:after="0" w:line="276" w:lineRule="auto"/>
-        <w:jc w:val="both"/>
-        <w:rPr>
-          <w:rFonts w:ascii="Times New Roman" w:hAnsi="Times New Roman" w:cs="Times New Roman"/>
-          <w:lang w:val="en-US"/>
-        </w:rPr>
-      </w:pPr>
-      <w:r>
-        <w:rPr>
-          <w:rFonts w:ascii="Times New Roman" w:hAnsi="Times New Roman" w:cs="Times New Roman"/>
-        </w:rPr>
-        <w:t>Penyakit Hawar Malai Bakteri</w:t>
-      </w:r>
-    </w:p>
-    <w:p>
-      <w:pPr>
-        <w:pStyle w:val="ListParagraph"/>
-        <w:spacing w:after="0" w:line="276" w:lineRule="auto"/>
-        <w:ind w:left="1211"/>
-        <w:jc w:val="both"/>
-        <w:rPr>
-          <w:rFonts w:ascii="Times New Roman" w:hAnsi="Times New Roman" w:cs="Times New Roman"/>
-        </w:rPr>
-      </w:pPr>
-      <w:r>
-        <w:rPr>
-          <w:rFonts w:ascii="Times New Roman" w:hAnsi="Times New Roman" w:cs="Times New Roman"/>
-        </w:rPr>
-        <w:t>Penyakit hawar malai bakteri merupakan penyakit padi parah yang disebabkan olehBunga Burkholderia glumae, yang menimbulkan ancaman signifikan terhadap produksi padi global. Penyakit ini menyebabkan berkurangnya tingkat pengisian gabah, perubahan warna, pembusukan, dan deformasi gabah, dengan potensi kehilangan hasil hingga 75% pada kasus yang parah. Rute penularan utama meliputi benih yang terinfeksi dan jerami padi yang sakit sebagai sumber infeksi awal. Malai yang terinfeksi juga merupakan faktor kritis untuk infeksi sekunder, terutama selama seminggu sebelum dan setelah panen padi, yang merupakan periode paling rentan terhadap infeksi gabah</w:t>
+        <w:t>. Penyakit blas pada padi disebabkan oleh jamurPohon Magnaporthe oryzae, merupakan penyakit penting yang menimbulkan ancaman serius terhadap hasil panen dan kualitas padi. Penyakit ini dapat terjadi sepanjang masa pertumbuhan padi, yang menyebabkan berbagai tingkat kehilangan hasil panen. Dalam kasus yang parah, penurunan hasil panen dapat berkisar antara 40% hingga 50%, atau bahkan mengakibatkan gagal panen total. Rute penularan utama penyakit blas pada padi meliputi benih yang terinfeksi dan jerami padi yang sakit sebagai sumber awal infeksi. Konidia dan miselia patogen dapat bertahan di jerami padi yang tertinggal di ladang atau di bulir padi, masuk ke tanah bersama benih setelah disemai, sehingga menjadi sumber infeksi. Dalam kondisi lingkungan yang mendukung, patogen terus-menerus menghasilkan spora, yang disebarkan oleh angin ke tanaman padi, menyebabkan infeksi dan produksi spora lebih lanjut, yang menyebabkan siklus infeksi berulang</w:t>
       </w:r>
       <w:r>
         <w:rPr>
@@ -7660,45 +7568,13 @@
         <w:rPr>
           <w:rFonts w:ascii="Times New Roman" w:hAnsi="Times New Roman" w:cs="Times New Roman"/>
         </w:rPr>
-        <w:t>.</w:t>
-      </w:r>
-    </w:p>
-    <w:p>
-      <w:pPr>
-        <w:pStyle w:val="ListParagraph"/>
-        <w:numPr>
-          <w:ilvl w:val="0"/>
-          <w:numId w:val="11"/>
-        </w:numPr>
-        <w:spacing w:after="0" w:line="276" w:lineRule="auto"/>
-        <w:jc w:val="both"/>
-        <w:rPr>
-          <w:rFonts w:ascii="Times New Roman" w:hAnsi="Times New Roman" w:cs="Times New Roman"/>
-          <w:lang w:val="en-US"/>
-        </w:rPr>
-      </w:pPr>
-      <w:r>
-        <w:rPr>
-          <w:rFonts w:ascii="Times New Roman" w:hAnsi="Times New Roman" w:cs="Times New Roman"/>
-        </w:rPr>
-        <w:t>Penyakit Blas</w:t>
-      </w:r>
-    </w:p>
-    <w:p>
-      <w:pPr>
-        <w:pStyle w:val="ListParagraph"/>
-        <w:spacing w:after="0" w:line="276" w:lineRule="auto"/>
-        <w:ind w:left="1211"/>
-        <w:jc w:val="both"/>
-        <w:rPr>
-          <w:rFonts w:ascii="Times New Roman" w:hAnsi="Times New Roman" w:cs="Times New Roman"/>
-        </w:rPr>
-      </w:pPr>
-      <w:r>
-        <w:rPr>
-          <w:rFonts w:ascii="Times New Roman" w:hAnsi="Times New Roman" w:cs="Times New Roman"/>
-        </w:rPr>
-        <w:t>Penyakit blas pada padi disebabkan oleh jamurPohon Magnaporthe oryzae, merupakan penyakit penting yang menimbulkan ancaman serius terhadap hasil panen dan kualitas padi. Penyakit ini dapat terjadi sepanjang masa pertumbuhan padi, yang menyebabkan berbagai tingkat kehilangan hasil panen. Dalam kasus yang parah, penurunan hasil panen dapat berkisar antara 40% hingga 50%, atau bahkan mengakibatkan gagal panen total. Rute penularan utama penyakit blas pada padi meliputi benih yang terinfeksi dan jerami padi yang sakit sebagai sumber awal infeksi. Konidia dan miselia patogen dapat bertahan di jerami padi yang tertinggal di ladang atau di bulir padi, masuk ke tanah bersama benih setelah disemai, sehingga menjadi sumber infeksi. Dalam kondisi lingkungan yang mendukung, patogen terus-menerus menghasilkan spora, yang disebarkan oleh angin ke tanaman padi, menyebabkan infeksi dan produksi spora lebih lanjut, yang menyebabkan siklus infeksi berulang</w:t>
+        <w:t xml:space="preserve">. </w:t>
+      </w:r>
+      <w:r>
+        <w:rPr>
+          <w:rFonts w:ascii="Times New Roman" w:hAnsi="Times New Roman" w:cs="Times New Roman"/>
+        </w:rPr>
+        <w:t>Penyakit tungro merupakan penyakit kompleks yang disebabkan oleh infeksi virus tungro basiliform padi (RTBV) dan virus tungro bulat padi (RTSV). Penyakit ini berdampak parah pada tanaman padi, menyebabkan pertumbuhan terhambat, daun menguning dengan garis-garis kuning kehijauan yang khas, dan berkurangnya jumlah anakan. Tanaman yang terinfeksi menunjukkan penurunan yang signifikan pada jumlah anakan, malai, dan gabah. Penyebaran penyakit Tungro terutama bergantung pada serangga vektor seperti wereng hijau (Bunga Nephotettix virescens) dan wereng zigzag (Nephotettix cincticeps). Serangga ini menularkan virus ke tanaman sehat setelah memakan getah tanaman padi yang terinfeksi</w:t>
       </w:r>
       <w:r>
         <w:rPr>
@@ -7717,94 +7593,6 @@
           <w:rFonts w:ascii="Times New Roman" w:hAnsi="Times New Roman" w:cs="Times New Roman"/>
         </w:rPr>
         <w:instrText>ADDIN CSL_CITATION {"citationItems":[{"id":"ITEM-1","itemData":{"DOI":"10.3390/agronomy14091879","ISSN":"20734395","abstract":"Rapid and accurate diagnosis of rice diseases can prevent large-scale outbreaks and reduce pesticide overuse, thereby ensuring rice yield and quality. Existing research typically focuses on a limited number of rice diseases, which makes these studies less applicable to the diverse range of diseases currently affecting rice. Consequently, these studies fail to meet the detection needs of agricultural workers. Additionally, the lack of discussion regarding advanced detection algorithms in current research makes it difficult to determine the optimal application solution. To address these limitations, this study constructs a multi-class rice disease dataset comprising eleven rice diseases and one healthy leaf class. The resulting model is more widely applicable to a variety of diseases. Additionally, we evaluated advanced detection networks and found that DenseNet emerged as the best-performing model with an accuracy of 95.7%, precision of 95.3%, recall of 94.8%, F1 score of 95.0%, and a parameter count of only 6.97 M. Considering the current interest in transfer learning, this study introduced pre-trained weights from the large-scale, multi-class ImageNet dataset into the experiments. Among the tested models, RegNet achieved the best comprehensive performance, with an accuracy of 96.8%, precision of 96.2%, recall of 95.9%, F1 score of 96.0%, and a parameter count of only 3.91 M. Based on the transfer learning-based RegNet model, we developed a rice disease identification app that provides a simple and efficient diagnosis of rice diseases.","author":[{"dropping-particle":"","family":"Li","given":"Yuhai","non-dropping-particle":"","parse-names":false,"suffix":""},{"dropping-particle":"","family":"Chen","given":"Xiaoyan","non-dropping-particle":"","parse-names":false,"suffix":""},{"dropping-particle":"","family":"Yin","given":"Lina","non-dropping-particle":"","parse-names":false,"suffix":""},{"dropping-particle":"","family":"Hu","given":"Yue","non-dropping-particle":"","parse-names":false,"suffix":""}],"container-title":"Agronomy","id":"ITEM-1","issue":"9","issued":{"date-parts":[["2024"]]},"page":"1879","title":"Deep Learning-Based Methods for Multi-Class Rice Disease Detection Using Plant Images","type":"article-journal","volume":"14"},"uris":["http://www.mendeley.com/documents/?uuid=43b0433b-7881-427f-82fe-0b9184235b3b"]}],"mendeley":{"formattedCitation":"(Li et al. 2024)","plainTextFormattedCitation":"(Li et al. 2024)","previouslyFormattedCitation":"(Li et al. 2024)"},"properties":{"noteIndex":0},"schema":"https://github.com/citation-style-language/schema/raw/master/csl-citation.json"}</w:instrText>
-      </w:r>
-      <w:r>
-        <w:rPr>
-          <w:rFonts w:ascii="Times New Roman" w:hAnsi="Times New Roman" w:cs="Times New Roman"/>
-        </w:rPr>
-        <w:fldChar w:fldCharType="separate"/>
-      </w:r>
-      <w:r>
-        <w:rPr>
-          <w:rFonts w:ascii="Times New Roman" w:hAnsi="Times New Roman" w:cs="Times New Roman"/>
-          <w:noProof/>
-        </w:rPr>
-        <w:t>(Li et al. 2024)</w:t>
-      </w:r>
-      <w:r>
-        <w:rPr>
-          <w:rFonts w:ascii="Times New Roman" w:hAnsi="Times New Roman" w:cs="Times New Roman"/>
-        </w:rPr>
-        <w:fldChar w:fldCharType="end"/>
-      </w:r>
-      <w:r>
-        <w:rPr>
-          <w:rFonts w:ascii="Times New Roman" w:hAnsi="Times New Roman" w:cs="Times New Roman"/>
-        </w:rPr>
-        <w:t>.</w:t>
-      </w:r>
-    </w:p>
-    <w:p>
-      <w:pPr>
-        <w:pStyle w:val="ListParagraph"/>
-        <w:numPr>
-          <w:ilvl w:val="0"/>
-          <w:numId w:val="11"/>
-        </w:numPr>
-        <w:spacing w:after="0" w:line="276" w:lineRule="auto"/>
-        <w:jc w:val="both"/>
-        <w:rPr>
-          <w:rFonts w:ascii="Times New Roman" w:hAnsi="Times New Roman" w:cs="Times New Roman"/>
-          <w:lang w:val="en-US"/>
-        </w:rPr>
-      </w:pPr>
-      <w:r>
-        <w:rPr>
-          <w:rFonts w:ascii="Times New Roman" w:hAnsi="Times New Roman" w:cs="Times New Roman"/>
-        </w:rPr>
-        <w:t>Penyakit Tungro</w:t>
-      </w:r>
-    </w:p>
-    <w:p>
-      <w:pPr>
-        <w:pStyle w:val="ListParagraph"/>
-        <w:spacing w:after="0" w:line="276" w:lineRule="auto"/>
-        <w:ind w:left="1211"/>
-        <w:jc w:val="both"/>
-        <w:rPr>
-          <w:rFonts w:ascii="Times New Roman" w:hAnsi="Times New Roman" w:cs="Times New Roman"/>
-        </w:rPr>
-      </w:pPr>
-      <w:r>
-        <w:rPr>
-          <w:rFonts w:ascii="Times New Roman" w:hAnsi="Times New Roman" w:cs="Times New Roman"/>
-        </w:rPr>
-        <w:t xml:space="preserve">Penyakit tungro merupakan penyakit kompleks yang disebabkan oleh infeksi virus tungro basiliform padi (RTBV) dan virus tungro bulat padi (RTSV). Penyakit ini berdampak parah pada tanaman padi, menyebabkan pertumbuhan terhambat, daun menguning dengan garis-garis kuning kehijauan yang khas, dan berkurangnya jumlah anakan. Tanaman yang terinfeksi menunjukkan penurunan yang signifikan pada </w:t>
-      </w:r>
-      <w:r>
-        <w:rPr>
-          <w:rFonts w:ascii="Times New Roman" w:hAnsi="Times New Roman" w:cs="Times New Roman"/>
-        </w:rPr>
-        <w:lastRenderedPageBreak/>
-        <w:t>jumlah anakan, malai, dan gabah. Penyebaran penyakit Tungro terutama bergantung pada serangga vektor seperti wereng hijau (Bunga Nephotettix virescens) dan wereng zigzag (Nephotettix cincticeps). Serangga ini menularkan virus ke tanaman sehat setelah memakan getah tanaman padi yang terinfeksi</w:t>
-      </w:r>
-      <w:r>
-        <w:rPr>
-          <w:rFonts w:ascii="Times New Roman" w:hAnsi="Times New Roman" w:cs="Times New Roman"/>
-        </w:rPr>
-        <w:t xml:space="preserve"> </w:t>
-      </w:r>
-      <w:r>
-        <w:rPr>
-          <w:rFonts w:ascii="Times New Roman" w:hAnsi="Times New Roman" w:cs="Times New Roman"/>
-        </w:rPr>
-        <w:fldChar w:fldCharType="begin" w:fldLock="1"/>
-      </w:r>
-      <w:r>
-        <w:rPr>
-          <w:rFonts w:ascii="Times New Roman" w:hAnsi="Times New Roman" w:cs="Times New Roman"/>
-        </w:rPr>
-        <w:instrText>ADDIN CSL_CITATION {"citationItems":[{"id":"ITEM-1","itemData":{"DOI":"10.3390/agronomy14091879","ISSN":"20734395","abstract":"Rapid and accurate diagnosis of rice diseases can prevent large-scale outbreaks and reduce pesticide overuse, thereby ensuring rice yield and quality. Existing research typically focuses on a limited number of rice diseases, which makes these studies less applicable to the diverse range of diseases currently affecting rice. Consequently, these studies fail to meet the detection needs of agricultural workers. Additionally, the lack of discussion regarding advanced detection algorithms in current research makes it difficult to determine the optimal application solution. To address these limitations, this study constructs a multi-class rice disease dataset comprising eleven rice diseases and one healthy leaf class. The resulting model is more widely applicable to a variety of diseases. Additionally, we evaluated advanced detection networks and found that DenseNet emerged as the best-performing model with an accuracy of 95.7%, precision of 95.3%, recall of 94.8%, F1 score of 95.0%, and a parameter count of only 6.97 M. Considering the current interest in transfer learning, this study introduced pre-trained weights from the large-scale, multi-class ImageNet dataset into the experiments. Among the tested models, RegNet achieved the best comprehensive performance, with an accuracy of 96.8%, precision of 96.2%, recall of 95.9%, F1 score of 96.0%, and a parameter count of only 3.91 M. Based on the transfer learning-based RegNet model, we developed a rice disease identification app that provides a simple and efficient diagnosis of rice diseases.","author":[{"dropping-particle":"","family":"Li","given":"Yuhai","non-dropping-particle":"","parse-names":false,"suffix":""},{"dropping-particle":"","family":"Chen","given":"Xiaoyan","non-dropping-particle":"","parse-names":false,"suffix":""},{"dropping-particle":"","family":"Yin","given":"Lina","non-dropping-particle":"","parse-names":false,"suffix":""},{"dropping-particle":"","family":"Hu","given":"Yue","non-dropping-particle":"","parse-names":false,"suffix":""}],"container-title":"Agronomy","id":"ITEM-1","issue":"9","issued":{"date-parts":[["2024"]]},"page":"1879","title":"Deep Learning-Based Methods for Multi-Class Rice Disease Detection Using Plant Images","type":"article-journal","volume":"14"},"uris":["http://www.mendeley.com/documents/?uuid=43b0433b-7881-427f-82fe-0b9184235b3b"]}],"mendeley":{"formattedCitation":"(Li et al. 2024)","plainTextFormattedCitation":"(Li et al. 2024)"},"properties":{"noteIndex":0},"schema":"https://github.com/citation-style-language/schema/raw/master/csl-citation.json"}</w:instrText>
       </w:r>
       <w:r>
         <w:rPr>
@@ -7949,36 +7737,141 @@
           <w:lang w:val="en-US"/>
         </w:rPr>
       </w:pPr>
-      <w:r>
-        <w:rPr>
-          <w:rFonts w:ascii="Times New Roman" w:hAnsi="Times New Roman" w:cs="Times New Roman"/>
-          <w:lang w:val="en-US"/>
-        </w:rPr>
-        <w:t xml:space="preserve">Madura adalah </w:t>
-      </w:r>
-      <w:proofErr w:type="spellStart"/>
-      <w:r>
-        <w:rPr>
-          <w:rFonts w:ascii="Times New Roman" w:hAnsi="Times New Roman" w:cs="Times New Roman"/>
-          <w:lang w:val="en-US"/>
-        </w:rPr>
-        <w:t>sebuah</w:t>
-      </w:r>
-      <w:proofErr w:type="spellEnd"/>
-      <w:r>
-        <w:rPr>
-          <w:rFonts w:ascii="Times New Roman" w:hAnsi="Times New Roman" w:cs="Times New Roman"/>
-          <w:lang w:val="en-US"/>
-        </w:rPr>
-        <w:t xml:space="preserve"> </w:t>
-      </w:r>
-      <w:proofErr w:type="spellStart"/>
-      <w:r>
-        <w:rPr>
-          <w:rFonts w:ascii="Times New Roman" w:hAnsi="Times New Roman" w:cs="Times New Roman"/>
-          <w:lang w:val="en-US"/>
-        </w:rPr>
-        <w:t>pulau</w:t>
+      <w:proofErr w:type="spellStart"/>
+      <w:r>
+        <w:rPr>
+          <w:rFonts w:ascii="Times New Roman" w:hAnsi="Times New Roman" w:cs="Times New Roman"/>
+          <w:lang w:val="en-US"/>
+        </w:rPr>
+        <w:t>Tanaman</w:t>
+      </w:r>
+      <w:proofErr w:type="spellEnd"/>
+      <w:r>
+        <w:rPr>
+          <w:rFonts w:ascii="Times New Roman" w:hAnsi="Times New Roman" w:cs="Times New Roman"/>
+          <w:lang w:val="en-US"/>
+        </w:rPr>
+        <w:t xml:space="preserve"> padi, sebagai salah </w:t>
+      </w:r>
+      <w:proofErr w:type="spellStart"/>
+      <w:r>
+        <w:rPr>
+          <w:rFonts w:ascii="Times New Roman" w:hAnsi="Times New Roman" w:cs="Times New Roman"/>
+          <w:lang w:val="en-US"/>
+        </w:rPr>
+        <w:t>satu</w:t>
+      </w:r>
+      <w:proofErr w:type="spellEnd"/>
+      <w:r>
+        <w:rPr>
+          <w:rFonts w:ascii="Times New Roman" w:hAnsi="Times New Roman" w:cs="Times New Roman"/>
+          <w:lang w:val="en-US"/>
+        </w:rPr>
+        <w:t xml:space="preserve"> </w:t>
+      </w:r>
+      <w:proofErr w:type="spellStart"/>
+      <w:r>
+        <w:rPr>
+          <w:rFonts w:ascii="Times New Roman" w:hAnsi="Times New Roman" w:cs="Times New Roman"/>
+          <w:lang w:val="en-US"/>
+        </w:rPr>
+        <w:t>tanaman</w:t>
+      </w:r>
+      <w:proofErr w:type="spellEnd"/>
+      <w:r>
+        <w:rPr>
+          <w:rFonts w:ascii="Times New Roman" w:hAnsi="Times New Roman" w:cs="Times New Roman"/>
+          <w:lang w:val="en-US"/>
+        </w:rPr>
+        <w:t xml:space="preserve"> </w:t>
+      </w:r>
+      <w:proofErr w:type="spellStart"/>
+      <w:r>
+        <w:rPr>
+          <w:rFonts w:ascii="Times New Roman" w:hAnsi="Times New Roman" w:cs="Times New Roman"/>
+          <w:lang w:val="en-US"/>
+        </w:rPr>
+        <w:t>pangan</w:t>
+      </w:r>
+      <w:proofErr w:type="spellEnd"/>
+      <w:r>
+        <w:rPr>
+          <w:rFonts w:ascii="Times New Roman" w:hAnsi="Times New Roman" w:cs="Times New Roman"/>
+          <w:lang w:val="en-US"/>
+        </w:rPr>
+        <w:t xml:space="preserve"> </w:t>
+      </w:r>
+      <w:proofErr w:type="spellStart"/>
+      <w:r>
+        <w:rPr>
+          <w:rFonts w:ascii="Times New Roman" w:hAnsi="Times New Roman" w:cs="Times New Roman"/>
+          <w:lang w:val="en-US"/>
+        </w:rPr>
+        <w:t>utama</w:t>
+      </w:r>
+      <w:proofErr w:type="spellEnd"/>
+      <w:r>
+        <w:rPr>
+          <w:rFonts w:ascii="Times New Roman" w:hAnsi="Times New Roman" w:cs="Times New Roman"/>
+          <w:lang w:val="en-US"/>
+        </w:rPr>
+        <w:t xml:space="preserve">, sangat </w:t>
+      </w:r>
+      <w:proofErr w:type="spellStart"/>
+      <w:r>
+        <w:rPr>
+          <w:rFonts w:ascii="Times New Roman" w:hAnsi="Times New Roman" w:cs="Times New Roman"/>
+          <w:lang w:val="en-US"/>
+        </w:rPr>
+        <w:t>rentan</w:t>
+      </w:r>
+      <w:proofErr w:type="spellEnd"/>
+      <w:r>
+        <w:rPr>
+          <w:rFonts w:ascii="Times New Roman" w:hAnsi="Times New Roman" w:cs="Times New Roman"/>
+          <w:lang w:val="en-US"/>
+        </w:rPr>
+        <w:t xml:space="preserve"> </w:t>
+      </w:r>
+      <w:proofErr w:type="spellStart"/>
+      <w:r>
+        <w:rPr>
+          <w:rFonts w:ascii="Times New Roman" w:hAnsi="Times New Roman" w:cs="Times New Roman"/>
+          <w:lang w:val="en-US"/>
+        </w:rPr>
+        <w:t>terhadap</w:t>
+      </w:r>
+      <w:proofErr w:type="spellEnd"/>
+      <w:r>
+        <w:rPr>
+          <w:rFonts w:ascii="Times New Roman" w:hAnsi="Times New Roman" w:cs="Times New Roman"/>
+          <w:lang w:val="en-US"/>
+        </w:rPr>
+        <w:t xml:space="preserve"> </w:t>
+      </w:r>
+      <w:proofErr w:type="spellStart"/>
+      <w:r>
+        <w:rPr>
+          <w:rFonts w:ascii="Times New Roman" w:hAnsi="Times New Roman" w:cs="Times New Roman"/>
+          <w:lang w:val="en-US"/>
+        </w:rPr>
+        <w:t>serangan</w:t>
+      </w:r>
+      <w:proofErr w:type="spellEnd"/>
+      <w:r>
+        <w:rPr>
+          <w:rFonts w:ascii="Times New Roman" w:hAnsi="Times New Roman" w:cs="Times New Roman"/>
+          <w:lang w:val="en-US"/>
+        </w:rPr>
+        <w:t xml:space="preserve"> </w:t>
+      </w:r>
+      <w:proofErr w:type="spellStart"/>
+      <w:r>
+        <w:rPr>
+          <w:rFonts w:ascii="Times New Roman" w:hAnsi="Times New Roman" w:cs="Times New Roman"/>
+          <w:lang w:val="en-US"/>
+        </w:rPr>
+        <w:t>penyakit</w:t>
       </w:r>
       <w:proofErr w:type="spellEnd"/>
       <w:r>
@@ -7994,151 +7887,151 @@
           <w:rFonts w:ascii="Times New Roman" w:hAnsi="Times New Roman" w:cs="Times New Roman"/>
           <w:lang w:val="en-US"/>
         </w:rPr>
-        <w:t>terletak</w:t>
-      </w:r>
-      <w:proofErr w:type="spellEnd"/>
-      <w:r>
-        <w:rPr>
-          <w:rFonts w:ascii="Times New Roman" w:hAnsi="Times New Roman" w:cs="Times New Roman"/>
-          <w:lang w:val="en-US"/>
-        </w:rPr>
-        <w:t xml:space="preserve"> di </w:t>
-      </w:r>
-      <w:proofErr w:type="spellStart"/>
-      <w:r>
-        <w:rPr>
-          <w:rFonts w:ascii="Times New Roman" w:hAnsi="Times New Roman" w:cs="Times New Roman"/>
-          <w:lang w:val="en-US"/>
-        </w:rPr>
-        <w:t>sebelah</w:t>
-      </w:r>
-      <w:proofErr w:type="spellEnd"/>
-      <w:r>
-        <w:rPr>
-          <w:rFonts w:ascii="Times New Roman" w:hAnsi="Times New Roman" w:cs="Times New Roman"/>
-          <w:lang w:val="en-US"/>
-        </w:rPr>
-        <w:t xml:space="preserve"> </w:t>
-      </w:r>
-      <w:proofErr w:type="spellStart"/>
-      <w:r>
-        <w:rPr>
-          <w:rFonts w:ascii="Times New Roman" w:hAnsi="Times New Roman" w:cs="Times New Roman"/>
-          <w:lang w:val="en-US"/>
-        </w:rPr>
-        <w:t>timur</w:t>
-      </w:r>
-      <w:proofErr w:type="spellEnd"/>
-      <w:r>
-        <w:rPr>
-          <w:rFonts w:ascii="Times New Roman" w:hAnsi="Times New Roman" w:cs="Times New Roman"/>
-          <w:lang w:val="en-US"/>
-        </w:rPr>
-        <w:t xml:space="preserve"> </w:t>
-      </w:r>
-      <w:proofErr w:type="spellStart"/>
-      <w:r>
-        <w:rPr>
-          <w:rFonts w:ascii="Times New Roman" w:hAnsi="Times New Roman" w:cs="Times New Roman"/>
-          <w:lang w:val="en-US"/>
-        </w:rPr>
-        <w:t>laut</w:t>
-      </w:r>
-      <w:proofErr w:type="spellEnd"/>
-      <w:r>
-        <w:rPr>
-          <w:rFonts w:ascii="Times New Roman" w:hAnsi="Times New Roman" w:cs="Times New Roman"/>
-          <w:lang w:val="en-US"/>
-        </w:rPr>
-        <w:t xml:space="preserve"> </w:t>
-      </w:r>
-      <w:proofErr w:type="spellStart"/>
-      <w:r>
-        <w:rPr>
-          <w:rFonts w:ascii="Times New Roman" w:hAnsi="Times New Roman" w:cs="Times New Roman"/>
-          <w:lang w:val="en-US"/>
-        </w:rPr>
-        <w:t>pulau</w:t>
-      </w:r>
-      <w:proofErr w:type="spellEnd"/>
-      <w:r>
-        <w:rPr>
-          <w:rFonts w:ascii="Times New Roman" w:hAnsi="Times New Roman" w:cs="Times New Roman"/>
-          <w:lang w:val="en-US"/>
-        </w:rPr>
-        <w:t xml:space="preserve"> </w:t>
-      </w:r>
-      <w:proofErr w:type="spellStart"/>
-      <w:r>
-        <w:rPr>
-          <w:rFonts w:ascii="Times New Roman" w:hAnsi="Times New Roman" w:cs="Times New Roman"/>
-          <w:lang w:val="en-US"/>
-        </w:rPr>
-        <w:t>jawa</w:t>
-      </w:r>
-      <w:proofErr w:type="spellEnd"/>
-      <w:r>
-        <w:rPr>
-          <w:rFonts w:ascii="Times New Roman" w:hAnsi="Times New Roman" w:cs="Times New Roman"/>
-          <w:lang w:val="en-US"/>
-        </w:rPr>
-        <w:t xml:space="preserve">. Wilayah ini </w:t>
-      </w:r>
-      <w:proofErr w:type="spellStart"/>
-      <w:r>
-        <w:rPr>
-          <w:rFonts w:ascii="Times New Roman" w:hAnsi="Times New Roman" w:cs="Times New Roman"/>
-          <w:lang w:val="en-US"/>
-        </w:rPr>
-        <w:t>terdiri</w:t>
-      </w:r>
-      <w:proofErr w:type="spellEnd"/>
-      <w:r>
-        <w:rPr>
-          <w:rFonts w:ascii="Times New Roman" w:hAnsi="Times New Roman" w:cs="Times New Roman"/>
-          <w:lang w:val="en-US"/>
-        </w:rPr>
-        <w:t xml:space="preserve"> </w:t>
-      </w:r>
-      <w:proofErr w:type="spellStart"/>
-      <w:r>
-        <w:rPr>
-          <w:rFonts w:ascii="Times New Roman" w:hAnsi="Times New Roman" w:cs="Times New Roman"/>
-          <w:lang w:val="en-US"/>
-        </w:rPr>
-        <w:t>dari</w:t>
-      </w:r>
-      <w:proofErr w:type="spellEnd"/>
-      <w:r>
-        <w:rPr>
-          <w:rFonts w:ascii="Times New Roman" w:hAnsi="Times New Roman" w:cs="Times New Roman"/>
-          <w:lang w:val="en-US"/>
-        </w:rPr>
-        <w:t xml:space="preserve"> </w:t>
-      </w:r>
-      <w:proofErr w:type="spellStart"/>
-      <w:r>
-        <w:rPr>
-          <w:rFonts w:ascii="Times New Roman" w:hAnsi="Times New Roman" w:cs="Times New Roman"/>
-          <w:lang w:val="en-US"/>
-        </w:rPr>
-        <w:t>beberapa</w:t>
-      </w:r>
-      <w:proofErr w:type="spellEnd"/>
-      <w:r>
-        <w:rPr>
-          <w:rFonts w:ascii="Times New Roman" w:hAnsi="Times New Roman" w:cs="Times New Roman"/>
-          <w:lang w:val="en-US"/>
-        </w:rPr>
-        <w:t xml:space="preserve"> </w:t>
-      </w:r>
-      <w:proofErr w:type="spellStart"/>
-      <w:r>
-        <w:rPr>
-          <w:rFonts w:ascii="Times New Roman" w:hAnsi="Times New Roman" w:cs="Times New Roman"/>
-          <w:lang w:val="en-US"/>
-        </w:rPr>
-        <w:t>kabupaten</w:t>
+        <w:t>dapat</w:t>
+      </w:r>
+      <w:proofErr w:type="spellEnd"/>
+      <w:r>
+        <w:rPr>
+          <w:rFonts w:ascii="Times New Roman" w:hAnsi="Times New Roman" w:cs="Times New Roman"/>
+          <w:lang w:val="en-US"/>
+        </w:rPr>
+        <w:t xml:space="preserve"> </w:t>
+      </w:r>
+      <w:proofErr w:type="spellStart"/>
+      <w:r>
+        <w:rPr>
+          <w:rFonts w:ascii="Times New Roman" w:hAnsi="Times New Roman" w:cs="Times New Roman"/>
+          <w:lang w:val="en-US"/>
+        </w:rPr>
+        <w:t>mengganggu</w:t>
+      </w:r>
+      <w:proofErr w:type="spellEnd"/>
+      <w:r>
+        <w:rPr>
+          <w:rFonts w:ascii="Times New Roman" w:hAnsi="Times New Roman" w:cs="Times New Roman"/>
+          <w:lang w:val="en-US"/>
+        </w:rPr>
+        <w:t xml:space="preserve"> </w:t>
+      </w:r>
+      <w:proofErr w:type="spellStart"/>
+      <w:r>
+        <w:rPr>
+          <w:rFonts w:ascii="Times New Roman" w:hAnsi="Times New Roman" w:cs="Times New Roman"/>
+          <w:lang w:val="en-US"/>
+        </w:rPr>
+        <w:t>pertumbuhan</w:t>
+      </w:r>
+      <w:proofErr w:type="spellEnd"/>
+      <w:r>
+        <w:rPr>
+          <w:rFonts w:ascii="Times New Roman" w:hAnsi="Times New Roman" w:cs="Times New Roman"/>
+          <w:lang w:val="en-US"/>
+        </w:rPr>
+        <w:t xml:space="preserve"> dan </w:t>
+      </w:r>
+      <w:proofErr w:type="spellStart"/>
+      <w:r>
+        <w:rPr>
+          <w:rFonts w:ascii="Times New Roman" w:hAnsi="Times New Roman" w:cs="Times New Roman"/>
+          <w:lang w:val="en-US"/>
+        </w:rPr>
+        <w:t>mengancam</w:t>
+      </w:r>
+      <w:proofErr w:type="spellEnd"/>
+      <w:r>
+        <w:rPr>
+          <w:rFonts w:ascii="Times New Roman" w:hAnsi="Times New Roman" w:cs="Times New Roman"/>
+          <w:lang w:val="en-US"/>
+        </w:rPr>
+        <w:t xml:space="preserve"> </w:t>
+      </w:r>
+      <w:proofErr w:type="spellStart"/>
+      <w:r>
+        <w:rPr>
+          <w:rFonts w:ascii="Times New Roman" w:hAnsi="Times New Roman" w:cs="Times New Roman"/>
+          <w:lang w:val="en-US"/>
+        </w:rPr>
+        <w:t>produktivitasnya</w:t>
+      </w:r>
+      <w:proofErr w:type="spellEnd"/>
+      <w:r>
+        <w:rPr>
+          <w:rFonts w:ascii="Times New Roman" w:hAnsi="Times New Roman" w:cs="Times New Roman"/>
+          <w:lang w:val="en-US"/>
+        </w:rPr>
+        <w:t xml:space="preserve">. Madura, dengan </w:t>
+      </w:r>
+      <w:proofErr w:type="spellStart"/>
+      <w:r>
+        <w:rPr>
+          <w:rFonts w:ascii="Times New Roman" w:hAnsi="Times New Roman" w:cs="Times New Roman"/>
+          <w:lang w:val="en-US"/>
+        </w:rPr>
+        <w:t>iklim</w:t>
+      </w:r>
+      <w:proofErr w:type="spellEnd"/>
+      <w:r>
+        <w:rPr>
+          <w:rFonts w:ascii="Times New Roman" w:hAnsi="Times New Roman" w:cs="Times New Roman"/>
+          <w:lang w:val="en-US"/>
+        </w:rPr>
+        <w:t xml:space="preserve"> </w:t>
+      </w:r>
+      <w:proofErr w:type="spellStart"/>
+      <w:r>
+        <w:rPr>
+          <w:rFonts w:ascii="Times New Roman" w:hAnsi="Times New Roman" w:cs="Times New Roman"/>
+          <w:lang w:val="en-US"/>
+        </w:rPr>
+        <w:t>tropis</w:t>
+      </w:r>
+      <w:proofErr w:type="spellEnd"/>
+      <w:r>
+        <w:rPr>
+          <w:rFonts w:ascii="Times New Roman" w:hAnsi="Times New Roman" w:cs="Times New Roman"/>
+          <w:lang w:val="en-US"/>
+        </w:rPr>
+        <w:t xml:space="preserve"> yang </w:t>
+      </w:r>
+      <w:proofErr w:type="spellStart"/>
+      <w:r>
+        <w:rPr>
+          <w:rFonts w:ascii="Times New Roman" w:hAnsi="Times New Roman" w:cs="Times New Roman"/>
+          <w:lang w:val="en-US"/>
+        </w:rPr>
+        <w:t>cenderung</w:t>
+      </w:r>
+      <w:proofErr w:type="spellEnd"/>
+      <w:r>
+        <w:rPr>
+          <w:rFonts w:ascii="Times New Roman" w:hAnsi="Times New Roman" w:cs="Times New Roman"/>
+          <w:lang w:val="en-US"/>
+        </w:rPr>
+        <w:t xml:space="preserve"> </w:t>
+      </w:r>
+      <w:proofErr w:type="spellStart"/>
+      <w:r>
+        <w:rPr>
+          <w:rFonts w:ascii="Times New Roman" w:hAnsi="Times New Roman" w:cs="Times New Roman"/>
+          <w:lang w:val="en-US"/>
+        </w:rPr>
+        <w:t>hangat</w:t>
+      </w:r>
+      <w:proofErr w:type="spellEnd"/>
+      <w:r>
+        <w:rPr>
+          <w:rFonts w:ascii="Times New Roman" w:hAnsi="Times New Roman" w:cs="Times New Roman"/>
+          <w:lang w:val="en-US"/>
+        </w:rPr>
+        <w:t xml:space="preserve"> dan </w:t>
+      </w:r>
+      <w:proofErr w:type="spellStart"/>
+      <w:r>
+        <w:rPr>
+          <w:rFonts w:ascii="Times New Roman" w:hAnsi="Times New Roman" w:cs="Times New Roman"/>
+          <w:lang w:val="en-US"/>
+        </w:rPr>
+        <w:t>lembab</w:t>
       </w:r>
       <w:proofErr w:type="spellEnd"/>
       <w:r>
@@ -8154,71 +8047,199 @@
           <w:rFonts w:ascii="Times New Roman" w:hAnsi="Times New Roman" w:cs="Times New Roman"/>
           <w:lang w:val="en-US"/>
         </w:rPr>
-        <w:t>yakni</w:t>
-      </w:r>
-      <w:proofErr w:type="spellEnd"/>
-      <w:r>
-        <w:rPr>
-          <w:rFonts w:ascii="Times New Roman" w:hAnsi="Times New Roman" w:cs="Times New Roman"/>
-          <w:lang w:val="en-US"/>
-        </w:rPr>
-        <w:t xml:space="preserve"> </w:t>
-      </w:r>
-      <w:proofErr w:type="spellStart"/>
-      <w:r>
-        <w:rPr>
-          <w:rFonts w:ascii="Times New Roman" w:hAnsi="Times New Roman" w:cs="Times New Roman"/>
-          <w:lang w:val="en-US"/>
-        </w:rPr>
-        <w:t>Bangkalan</w:t>
-      </w:r>
-      <w:proofErr w:type="spellEnd"/>
-      <w:r>
-        <w:rPr>
-          <w:rFonts w:ascii="Times New Roman" w:hAnsi="Times New Roman" w:cs="Times New Roman"/>
-          <w:lang w:val="en-US"/>
-        </w:rPr>
-        <w:t xml:space="preserve">, Sampang, </w:t>
-      </w:r>
-      <w:proofErr w:type="spellStart"/>
-      <w:r>
-        <w:rPr>
-          <w:rFonts w:ascii="Times New Roman" w:hAnsi="Times New Roman" w:cs="Times New Roman"/>
-          <w:lang w:val="en-US"/>
-        </w:rPr>
-        <w:t>Pamekasan</w:t>
-      </w:r>
-      <w:proofErr w:type="spellEnd"/>
-      <w:r>
-        <w:rPr>
-          <w:rFonts w:ascii="Times New Roman" w:hAnsi="Times New Roman" w:cs="Times New Roman"/>
-          <w:lang w:val="en-US"/>
-        </w:rPr>
-        <w:t xml:space="preserve">, dan </w:t>
-      </w:r>
-      <w:proofErr w:type="spellStart"/>
-      <w:r>
-        <w:rPr>
-          <w:rFonts w:ascii="Times New Roman" w:hAnsi="Times New Roman" w:cs="Times New Roman"/>
-          <w:lang w:val="en-US"/>
-        </w:rPr>
-        <w:t>Sumenep</w:t>
-      </w:r>
-      <w:proofErr w:type="spellEnd"/>
-      <w:r>
-        <w:rPr>
-          <w:rFonts w:ascii="Times New Roman" w:hAnsi="Times New Roman" w:cs="Times New Roman"/>
-          <w:lang w:val="en-US"/>
-        </w:rPr>
-        <w:t xml:space="preserve">. Madura </w:t>
-      </w:r>
-      <w:proofErr w:type="spellStart"/>
-      <w:r>
-        <w:rPr>
-          <w:rFonts w:ascii="Times New Roman" w:hAnsi="Times New Roman" w:cs="Times New Roman"/>
-          <w:lang w:val="en-US"/>
-        </w:rPr>
-        <w:t>dikenal</w:t>
+        <w:t>merupakan</w:t>
+      </w:r>
+      <w:proofErr w:type="spellEnd"/>
+      <w:r>
+        <w:rPr>
+          <w:rFonts w:ascii="Times New Roman" w:hAnsi="Times New Roman" w:cs="Times New Roman"/>
+          <w:lang w:val="en-US"/>
+        </w:rPr>
+        <w:t xml:space="preserve"> </w:t>
+      </w:r>
+      <w:proofErr w:type="spellStart"/>
+      <w:r>
+        <w:rPr>
+          <w:rFonts w:ascii="Times New Roman" w:hAnsi="Times New Roman" w:cs="Times New Roman"/>
+          <w:lang w:val="en-US"/>
+        </w:rPr>
+        <w:t>lingkungan</w:t>
+      </w:r>
+      <w:proofErr w:type="spellEnd"/>
+      <w:r>
+        <w:rPr>
+          <w:rFonts w:ascii="Times New Roman" w:hAnsi="Times New Roman" w:cs="Times New Roman"/>
+          <w:lang w:val="en-US"/>
+        </w:rPr>
+        <w:t xml:space="preserve"> yang </w:t>
+      </w:r>
+      <w:proofErr w:type="spellStart"/>
+      <w:r>
+        <w:rPr>
+          <w:rFonts w:ascii="Times New Roman" w:hAnsi="Times New Roman" w:cs="Times New Roman"/>
+          <w:lang w:val="en-US"/>
+        </w:rPr>
+        <w:t>rentan</w:t>
+      </w:r>
+      <w:proofErr w:type="spellEnd"/>
+      <w:r>
+        <w:rPr>
+          <w:rFonts w:ascii="Times New Roman" w:hAnsi="Times New Roman" w:cs="Times New Roman"/>
+          <w:lang w:val="en-US"/>
+        </w:rPr>
+        <w:t xml:space="preserve"> </w:t>
+      </w:r>
+      <w:proofErr w:type="spellStart"/>
+      <w:r>
+        <w:rPr>
+          <w:rFonts w:ascii="Times New Roman" w:hAnsi="Times New Roman" w:cs="Times New Roman"/>
+          <w:lang w:val="en-US"/>
+        </w:rPr>
+        <w:t>terhadap</w:t>
+      </w:r>
+      <w:proofErr w:type="spellEnd"/>
+      <w:r>
+        <w:rPr>
+          <w:rFonts w:ascii="Times New Roman" w:hAnsi="Times New Roman" w:cs="Times New Roman"/>
+          <w:lang w:val="en-US"/>
+        </w:rPr>
+        <w:t xml:space="preserve"> </w:t>
+      </w:r>
+      <w:proofErr w:type="spellStart"/>
+      <w:r>
+        <w:rPr>
+          <w:rFonts w:ascii="Times New Roman" w:hAnsi="Times New Roman" w:cs="Times New Roman"/>
+          <w:lang w:val="en-US"/>
+        </w:rPr>
+        <w:t>perkembangan</w:t>
+      </w:r>
+      <w:proofErr w:type="spellEnd"/>
+      <w:r>
+        <w:rPr>
+          <w:rFonts w:ascii="Times New Roman" w:hAnsi="Times New Roman" w:cs="Times New Roman"/>
+          <w:lang w:val="en-US"/>
+        </w:rPr>
+        <w:t xml:space="preserve"> </w:t>
+      </w:r>
+      <w:proofErr w:type="spellStart"/>
+      <w:r>
+        <w:rPr>
+          <w:rFonts w:ascii="Times New Roman" w:hAnsi="Times New Roman" w:cs="Times New Roman"/>
+          <w:lang w:val="en-US"/>
+        </w:rPr>
+        <w:t>penyakit-penyakit</w:t>
+      </w:r>
+      <w:proofErr w:type="spellEnd"/>
+      <w:r>
+        <w:rPr>
+          <w:rFonts w:ascii="Times New Roman" w:hAnsi="Times New Roman" w:cs="Times New Roman"/>
+          <w:lang w:val="en-US"/>
+        </w:rPr>
+        <w:t xml:space="preserve"> ini. </w:t>
+      </w:r>
+      <w:proofErr w:type="spellStart"/>
+      <w:r>
+        <w:rPr>
+          <w:rFonts w:ascii="Times New Roman" w:hAnsi="Times New Roman" w:cs="Times New Roman"/>
+          <w:lang w:val="en-US"/>
+        </w:rPr>
+        <w:t>Misalnya</w:t>
+      </w:r>
+      <w:proofErr w:type="spellEnd"/>
+      <w:r>
+        <w:rPr>
+          <w:rFonts w:ascii="Times New Roman" w:hAnsi="Times New Roman" w:cs="Times New Roman"/>
+          <w:lang w:val="en-US"/>
+        </w:rPr>
+        <w:t xml:space="preserve">, </w:t>
+      </w:r>
+      <w:proofErr w:type="spellStart"/>
+      <w:r>
+        <w:rPr>
+          <w:rFonts w:ascii="Times New Roman" w:hAnsi="Times New Roman" w:cs="Times New Roman"/>
+          <w:lang w:val="en-US"/>
+        </w:rPr>
+        <w:t>bakteri</w:t>
+      </w:r>
+      <w:proofErr w:type="spellEnd"/>
+      <w:r>
+        <w:rPr>
+          <w:rFonts w:ascii="Times New Roman" w:hAnsi="Times New Roman" w:cs="Times New Roman"/>
+          <w:lang w:val="en-US"/>
+        </w:rPr>
+        <w:t xml:space="preserve"> Xanthomonas oryzae </w:t>
+      </w:r>
+      <w:proofErr w:type="spellStart"/>
+      <w:r>
+        <w:rPr>
+          <w:rFonts w:ascii="Times New Roman" w:hAnsi="Times New Roman" w:cs="Times New Roman"/>
+          <w:lang w:val="en-US"/>
+        </w:rPr>
+        <w:t>penyebab</w:t>
+      </w:r>
+      <w:proofErr w:type="spellEnd"/>
+      <w:r>
+        <w:rPr>
+          <w:rFonts w:ascii="Times New Roman" w:hAnsi="Times New Roman" w:cs="Times New Roman"/>
+          <w:lang w:val="en-US"/>
+        </w:rPr>
+        <w:t xml:space="preserve"> HDB dan </w:t>
+      </w:r>
+      <w:proofErr w:type="spellStart"/>
+      <w:r>
+        <w:rPr>
+          <w:rFonts w:ascii="Times New Roman" w:hAnsi="Times New Roman" w:cs="Times New Roman"/>
+          <w:lang w:val="en-US"/>
+        </w:rPr>
+        <w:t>Bercak</w:t>
+      </w:r>
+      <w:proofErr w:type="spellEnd"/>
+      <w:r>
+        <w:rPr>
+          <w:rFonts w:ascii="Times New Roman" w:hAnsi="Times New Roman" w:cs="Times New Roman"/>
+          <w:lang w:val="en-US"/>
+        </w:rPr>
+        <w:t xml:space="preserve"> Daun </w:t>
+      </w:r>
+      <w:proofErr w:type="spellStart"/>
+      <w:r>
+        <w:rPr>
+          <w:rFonts w:ascii="Times New Roman" w:hAnsi="Times New Roman" w:cs="Times New Roman"/>
+          <w:lang w:val="en-US"/>
+        </w:rPr>
+        <w:t>Bakteri</w:t>
+      </w:r>
+      <w:proofErr w:type="spellEnd"/>
+      <w:r>
+        <w:rPr>
+          <w:rFonts w:ascii="Times New Roman" w:hAnsi="Times New Roman" w:cs="Times New Roman"/>
+          <w:lang w:val="en-US"/>
+        </w:rPr>
+        <w:t xml:space="preserve"> </w:t>
+      </w:r>
+      <w:proofErr w:type="spellStart"/>
+      <w:r>
+        <w:rPr>
+          <w:rFonts w:ascii="Times New Roman" w:hAnsi="Times New Roman" w:cs="Times New Roman"/>
+          <w:lang w:val="en-US"/>
+        </w:rPr>
+        <w:t>dapat</w:t>
+      </w:r>
+      <w:proofErr w:type="spellEnd"/>
+      <w:r>
+        <w:rPr>
+          <w:rFonts w:ascii="Times New Roman" w:hAnsi="Times New Roman" w:cs="Times New Roman"/>
+          <w:lang w:val="en-US"/>
+        </w:rPr>
+        <w:t xml:space="preserve"> </w:t>
+      </w:r>
+      <w:proofErr w:type="spellStart"/>
+      <w:r>
+        <w:rPr>
+          <w:rFonts w:ascii="Times New Roman" w:hAnsi="Times New Roman" w:cs="Times New Roman"/>
+          <w:lang w:val="en-US"/>
+        </w:rPr>
+        <w:t>menyebar</w:t>
       </w:r>
       <w:proofErr w:type="spellEnd"/>
       <w:r>
@@ -8234,87 +8255,423 @@
           <w:rFonts w:ascii="Times New Roman" w:hAnsi="Times New Roman" w:cs="Times New Roman"/>
           <w:lang w:val="en-US"/>
         </w:rPr>
-        <w:t>tradisi</w:t>
-      </w:r>
-      <w:proofErr w:type="spellEnd"/>
-      <w:r>
-        <w:rPr>
-          <w:rFonts w:ascii="Times New Roman" w:hAnsi="Times New Roman" w:cs="Times New Roman"/>
-          <w:lang w:val="en-US"/>
-        </w:rPr>
-        <w:t xml:space="preserve"> dan </w:t>
-      </w:r>
-      <w:proofErr w:type="spellStart"/>
-      <w:r>
-        <w:rPr>
-          <w:rFonts w:ascii="Times New Roman" w:hAnsi="Times New Roman" w:cs="Times New Roman"/>
-          <w:lang w:val="en-US"/>
-        </w:rPr>
-        <w:t>budayanya</w:t>
-      </w:r>
-      <w:proofErr w:type="spellEnd"/>
-      <w:r>
-        <w:rPr>
-          <w:rFonts w:ascii="Times New Roman" w:hAnsi="Times New Roman" w:cs="Times New Roman"/>
-          <w:lang w:val="en-US"/>
-        </w:rPr>
-        <w:t xml:space="preserve"> yang kaya, </w:t>
-      </w:r>
-      <w:proofErr w:type="spellStart"/>
-      <w:r>
-        <w:rPr>
-          <w:rFonts w:ascii="Times New Roman" w:hAnsi="Times New Roman" w:cs="Times New Roman"/>
-          <w:lang w:val="en-US"/>
-        </w:rPr>
-        <w:t>serta</w:t>
-      </w:r>
-      <w:proofErr w:type="spellEnd"/>
-      <w:r>
-        <w:rPr>
-          <w:rFonts w:ascii="Times New Roman" w:hAnsi="Times New Roman" w:cs="Times New Roman"/>
-          <w:lang w:val="en-US"/>
-        </w:rPr>
-        <w:t xml:space="preserve"> </w:t>
-      </w:r>
-      <w:proofErr w:type="spellStart"/>
-      <w:r>
-        <w:rPr>
-          <w:rFonts w:ascii="Times New Roman" w:hAnsi="Times New Roman" w:cs="Times New Roman"/>
-          <w:lang w:val="en-US"/>
-        </w:rPr>
-        <w:t>memiliki</w:t>
-      </w:r>
-      <w:proofErr w:type="spellEnd"/>
-      <w:r>
-        <w:rPr>
-          <w:rFonts w:ascii="Times New Roman" w:hAnsi="Times New Roman" w:cs="Times New Roman"/>
-          <w:lang w:val="en-US"/>
-        </w:rPr>
-        <w:t xml:space="preserve"> </w:t>
-      </w:r>
-      <w:proofErr w:type="spellStart"/>
-      <w:r>
-        <w:rPr>
-          <w:rFonts w:ascii="Times New Roman" w:hAnsi="Times New Roman" w:cs="Times New Roman"/>
-          <w:lang w:val="en-US"/>
-        </w:rPr>
-        <w:t>potensi</w:t>
-      </w:r>
-      <w:proofErr w:type="spellEnd"/>
-      <w:r>
-        <w:rPr>
-          <w:rFonts w:ascii="Times New Roman" w:hAnsi="Times New Roman" w:cs="Times New Roman"/>
-          <w:lang w:val="en-US"/>
-        </w:rPr>
-        <w:t xml:space="preserve"> </w:t>
-      </w:r>
-      <w:proofErr w:type="spellStart"/>
-      <w:r>
-        <w:rPr>
-          <w:rFonts w:ascii="Times New Roman" w:hAnsi="Times New Roman" w:cs="Times New Roman"/>
-          <w:lang w:val="en-US"/>
-        </w:rPr>
-        <w:t>pertanian</w:t>
+        <w:t>cepat</w:t>
+      </w:r>
+      <w:proofErr w:type="spellEnd"/>
+      <w:r>
+        <w:rPr>
+          <w:rFonts w:ascii="Times New Roman" w:hAnsi="Times New Roman" w:cs="Times New Roman"/>
+          <w:lang w:val="en-US"/>
+        </w:rPr>
+        <w:t xml:space="preserve"> </w:t>
+      </w:r>
+      <w:proofErr w:type="spellStart"/>
+      <w:r>
+        <w:rPr>
+          <w:rFonts w:ascii="Times New Roman" w:hAnsi="Times New Roman" w:cs="Times New Roman"/>
+          <w:lang w:val="en-US"/>
+        </w:rPr>
+        <w:t>melalui</w:t>
+      </w:r>
+      <w:proofErr w:type="spellEnd"/>
+      <w:r>
+        <w:rPr>
+          <w:rFonts w:ascii="Times New Roman" w:hAnsi="Times New Roman" w:cs="Times New Roman"/>
+          <w:lang w:val="en-US"/>
+        </w:rPr>
+        <w:t xml:space="preserve"> air </w:t>
+      </w:r>
+      <w:proofErr w:type="spellStart"/>
+      <w:r>
+        <w:rPr>
+          <w:rFonts w:ascii="Times New Roman" w:hAnsi="Times New Roman" w:cs="Times New Roman"/>
+          <w:lang w:val="en-US"/>
+        </w:rPr>
+        <w:t>irigasi</w:t>
+      </w:r>
+      <w:proofErr w:type="spellEnd"/>
+      <w:r>
+        <w:rPr>
+          <w:rFonts w:ascii="Times New Roman" w:hAnsi="Times New Roman" w:cs="Times New Roman"/>
+          <w:lang w:val="en-US"/>
+        </w:rPr>
+        <w:t xml:space="preserve"> atau </w:t>
+      </w:r>
+      <w:proofErr w:type="spellStart"/>
+      <w:r>
+        <w:rPr>
+          <w:rFonts w:ascii="Times New Roman" w:hAnsi="Times New Roman" w:cs="Times New Roman"/>
+          <w:lang w:val="en-US"/>
+        </w:rPr>
+        <w:t>angin</w:t>
+      </w:r>
+      <w:proofErr w:type="spellEnd"/>
+      <w:r>
+        <w:rPr>
+          <w:rFonts w:ascii="Times New Roman" w:hAnsi="Times New Roman" w:cs="Times New Roman"/>
+          <w:lang w:val="en-US"/>
+        </w:rPr>
+        <w:t xml:space="preserve">. </w:t>
+      </w:r>
+      <w:proofErr w:type="spellStart"/>
+      <w:r>
+        <w:rPr>
+          <w:rFonts w:ascii="Times New Roman" w:hAnsi="Times New Roman" w:cs="Times New Roman"/>
+          <w:lang w:val="en-US"/>
+        </w:rPr>
+        <w:t>Sementara</w:t>
+      </w:r>
+      <w:proofErr w:type="spellEnd"/>
+      <w:r>
+        <w:rPr>
+          <w:rFonts w:ascii="Times New Roman" w:hAnsi="Times New Roman" w:cs="Times New Roman"/>
+          <w:lang w:val="en-US"/>
+        </w:rPr>
+        <w:t xml:space="preserve"> </w:t>
+      </w:r>
+      <w:proofErr w:type="spellStart"/>
+      <w:r>
+        <w:rPr>
+          <w:rFonts w:ascii="Times New Roman" w:hAnsi="Times New Roman" w:cs="Times New Roman"/>
+          <w:lang w:val="en-US"/>
+        </w:rPr>
+        <w:t>jamur</w:t>
+      </w:r>
+      <w:proofErr w:type="spellEnd"/>
+      <w:r>
+        <w:rPr>
+          <w:rFonts w:ascii="Times New Roman" w:hAnsi="Times New Roman" w:cs="Times New Roman"/>
+          <w:lang w:val="en-US"/>
+        </w:rPr>
+        <w:t xml:space="preserve"> </w:t>
+      </w:r>
+      <w:proofErr w:type="spellStart"/>
+      <w:r>
+        <w:rPr>
+          <w:rFonts w:ascii="Times New Roman" w:hAnsi="Times New Roman" w:cs="Times New Roman"/>
+          <w:lang w:val="en-US"/>
+        </w:rPr>
+        <w:t>Magnaporthe</w:t>
+      </w:r>
+      <w:proofErr w:type="spellEnd"/>
+      <w:r>
+        <w:rPr>
+          <w:rFonts w:ascii="Times New Roman" w:hAnsi="Times New Roman" w:cs="Times New Roman"/>
+          <w:lang w:val="en-US"/>
+        </w:rPr>
+        <w:t xml:space="preserve"> oryzae (</w:t>
+      </w:r>
+      <w:proofErr w:type="spellStart"/>
+      <w:r>
+        <w:rPr>
+          <w:rFonts w:ascii="Times New Roman" w:hAnsi="Times New Roman" w:cs="Times New Roman"/>
+          <w:lang w:val="en-US"/>
+        </w:rPr>
+        <w:t>penyebab</w:t>
+      </w:r>
+      <w:proofErr w:type="spellEnd"/>
+      <w:r>
+        <w:rPr>
+          <w:rFonts w:ascii="Times New Roman" w:hAnsi="Times New Roman" w:cs="Times New Roman"/>
+          <w:lang w:val="en-US"/>
+        </w:rPr>
+        <w:t xml:space="preserve"> Blast Padi) </w:t>
+      </w:r>
+      <w:proofErr w:type="spellStart"/>
+      <w:r>
+        <w:rPr>
+          <w:rFonts w:ascii="Times New Roman" w:hAnsi="Times New Roman" w:cs="Times New Roman"/>
+          <w:lang w:val="en-US"/>
+        </w:rPr>
+        <w:t>menyebar</w:t>
+      </w:r>
+      <w:proofErr w:type="spellEnd"/>
+      <w:r>
+        <w:rPr>
+          <w:rFonts w:ascii="Times New Roman" w:hAnsi="Times New Roman" w:cs="Times New Roman"/>
+          <w:lang w:val="en-US"/>
+        </w:rPr>
+        <w:t xml:space="preserve"> </w:t>
+      </w:r>
+      <w:proofErr w:type="spellStart"/>
+      <w:r>
+        <w:rPr>
+          <w:rFonts w:ascii="Times New Roman" w:hAnsi="Times New Roman" w:cs="Times New Roman"/>
+          <w:lang w:val="en-US"/>
+        </w:rPr>
+        <w:t>melalui</w:t>
+      </w:r>
+      <w:proofErr w:type="spellEnd"/>
+      <w:r>
+        <w:rPr>
+          <w:rFonts w:ascii="Times New Roman" w:hAnsi="Times New Roman" w:cs="Times New Roman"/>
+          <w:lang w:val="en-US"/>
+        </w:rPr>
+        <w:t xml:space="preserve"> </w:t>
+      </w:r>
+      <w:proofErr w:type="spellStart"/>
+      <w:r>
+        <w:rPr>
+          <w:rFonts w:ascii="Times New Roman" w:hAnsi="Times New Roman" w:cs="Times New Roman"/>
+          <w:lang w:val="en-US"/>
+        </w:rPr>
+        <w:t>spora</w:t>
+      </w:r>
+      <w:proofErr w:type="spellEnd"/>
+      <w:r>
+        <w:rPr>
+          <w:rFonts w:ascii="Times New Roman" w:hAnsi="Times New Roman" w:cs="Times New Roman"/>
+          <w:lang w:val="en-US"/>
+        </w:rPr>
+        <w:t xml:space="preserve">. Selain </w:t>
+      </w:r>
+      <w:proofErr w:type="spellStart"/>
+      <w:r>
+        <w:rPr>
+          <w:rFonts w:ascii="Times New Roman" w:hAnsi="Times New Roman" w:cs="Times New Roman"/>
+          <w:lang w:val="en-US"/>
+        </w:rPr>
+        <w:t>itu</w:t>
+      </w:r>
+      <w:proofErr w:type="spellEnd"/>
+      <w:r>
+        <w:rPr>
+          <w:rFonts w:ascii="Times New Roman" w:hAnsi="Times New Roman" w:cs="Times New Roman"/>
+          <w:lang w:val="en-US"/>
+        </w:rPr>
+        <w:t xml:space="preserve">, </w:t>
+      </w:r>
+      <w:proofErr w:type="spellStart"/>
+      <w:r>
+        <w:rPr>
+          <w:rFonts w:ascii="Times New Roman" w:hAnsi="Times New Roman" w:cs="Times New Roman"/>
+          <w:lang w:val="en-US"/>
+        </w:rPr>
+        <w:t>penyakit</w:t>
+      </w:r>
+      <w:proofErr w:type="spellEnd"/>
+      <w:r>
+        <w:rPr>
+          <w:rFonts w:ascii="Times New Roman" w:hAnsi="Times New Roman" w:cs="Times New Roman"/>
+          <w:lang w:val="en-US"/>
+        </w:rPr>
+        <w:t xml:space="preserve"> </w:t>
+      </w:r>
+      <w:proofErr w:type="spellStart"/>
+      <w:r>
+        <w:rPr>
+          <w:rFonts w:ascii="Times New Roman" w:hAnsi="Times New Roman" w:cs="Times New Roman"/>
+          <w:lang w:val="en-US"/>
+        </w:rPr>
+        <w:t>Tungro</w:t>
+      </w:r>
+      <w:proofErr w:type="spellEnd"/>
+      <w:r>
+        <w:rPr>
+          <w:rFonts w:ascii="Times New Roman" w:hAnsi="Times New Roman" w:cs="Times New Roman"/>
+          <w:lang w:val="en-US"/>
+        </w:rPr>
+        <w:t xml:space="preserve"> yang di </w:t>
+      </w:r>
+      <w:proofErr w:type="spellStart"/>
+      <w:r>
+        <w:rPr>
+          <w:rFonts w:ascii="Times New Roman" w:hAnsi="Times New Roman" w:cs="Times New Roman"/>
+          <w:lang w:val="en-US"/>
+        </w:rPr>
+        <w:t>sebabkan</w:t>
+      </w:r>
+      <w:proofErr w:type="spellEnd"/>
+      <w:r>
+        <w:rPr>
+          <w:rFonts w:ascii="Times New Roman" w:hAnsi="Times New Roman" w:cs="Times New Roman"/>
+          <w:lang w:val="en-US"/>
+        </w:rPr>
+        <w:t xml:space="preserve"> oleh </w:t>
+      </w:r>
+      <w:proofErr w:type="spellStart"/>
+      <w:r>
+        <w:rPr>
+          <w:rFonts w:ascii="Times New Roman" w:hAnsi="Times New Roman" w:cs="Times New Roman"/>
+          <w:lang w:val="en-US"/>
+        </w:rPr>
+        <w:t>wereng</w:t>
+      </w:r>
+      <w:proofErr w:type="spellEnd"/>
+      <w:r>
+        <w:rPr>
+          <w:rFonts w:ascii="Times New Roman" w:hAnsi="Times New Roman" w:cs="Times New Roman"/>
+          <w:lang w:val="en-US"/>
+        </w:rPr>
+        <w:t xml:space="preserve"> </w:t>
+      </w:r>
+      <w:proofErr w:type="spellStart"/>
+      <w:r>
+        <w:rPr>
+          <w:rFonts w:ascii="Times New Roman" w:hAnsi="Times New Roman" w:cs="Times New Roman"/>
+          <w:lang w:val="en-US"/>
+        </w:rPr>
+        <w:t>hijau</w:t>
+      </w:r>
+      <w:proofErr w:type="spellEnd"/>
+      <w:r>
+        <w:rPr>
+          <w:rFonts w:ascii="Times New Roman" w:hAnsi="Times New Roman" w:cs="Times New Roman"/>
+          <w:lang w:val="en-US"/>
+        </w:rPr>
+        <w:t xml:space="preserve"> juga </w:t>
+      </w:r>
+      <w:proofErr w:type="spellStart"/>
+      <w:r>
+        <w:rPr>
+          <w:rFonts w:ascii="Times New Roman" w:hAnsi="Times New Roman" w:cs="Times New Roman"/>
+          <w:lang w:val="en-US"/>
+        </w:rPr>
+        <w:t>berpotensi</w:t>
+      </w:r>
+      <w:proofErr w:type="spellEnd"/>
+      <w:r>
+        <w:rPr>
+          <w:rFonts w:ascii="Times New Roman" w:hAnsi="Times New Roman" w:cs="Times New Roman"/>
+          <w:lang w:val="en-US"/>
+        </w:rPr>
+        <w:t xml:space="preserve"> </w:t>
+      </w:r>
+      <w:proofErr w:type="spellStart"/>
+      <w:r>
+        <w:rPr>
+          <w:rFonts w:ascii="Times New Roman" w:hAnsi="Times New Roman" w:cs="Times New Roman"/>
+          <w:lang w:val="en-US"/>
+        </w:rPr>
+        <w:t>menjadi</w:t>
+      </w:r>
+      <w:proofErr w:type="spellEnd"/>
+      <w:r>
+        <w:rPr>
+          <w:rFonts w:ascii="Times New Roman" w:hAnsi="Times New Roman" w:cs="Times New Roman"/>
+          <w:lang w:val="en-US"/>
+        </w:rPr>
+        <w:t xml:space="preserve"> </w:t>
+      </w:r>
+      <w:proofErr w:type="spellStart"/>
+      <w:r>
+        <w:rPr>
+          <w:rFonts w:ascii="Times New Roman" w:hAnsi="Times New Roman" w:cs="Times New Roman"/>
+          <w:lang w:val="en-US"/>
+        </w:rPr>
+        <w:t>ancaman</w:t>
+      </w:r>
+      <w:proofErr w:type="spellEnd"/>
+      <w:r>
+        <w:rPr>
+          <w:rFonts w:ascii="Times New Roman" w:hAnsi="Times New Roman" w:cs="Times New Roman"/>
+          <w:lang w:val="en-US"/>
+        </w:rPr>
+        <w:t xml:space="preserve"> </w:t>
+      </w:r>
+      <w:proofErr w:type="spellStart"/>
+      <w:r>
+        <w:rPr>
+          <w:rFonts w:ascii="Times New Roman" w:hAnsi="Times New Roman" w:cs="Times New Roman"/>
+          <w:lang w:val="en-US"/>
+        </w:rPr>
+        <w:t>serius</w:t>
+      </w:r>
+      <w:proofErr w:type="spellEnd"/>
+      <w:r>
+        <w:rPr>
+          <w:rFonts w:ascii="Times New Roman" w:hAnsi="Times New Roman" w:cs="Times New Roman"/>
+          <w:lang w:val="en-US"/>
+        </w:rPr>
+        <w:t xml:space="preserve"> </w:t>
+      </w:r>
+      <w:proofErr w:type="spellStart"/>
+      <w:r>
+        <w:rPr>
+          <w:rFonts w:ascii="Times New Roman" w:hAnsi="Times New Roman" w:cs="Times New Roman"/>
+          <w:lang w:val="en-US"/>
+        </w:rPr>
+        <w:t>jika</w:t>
+      </w:r>
+      <w:proofErr w:type="spellEnd"/>
+      <w:r>
+        <w:rPr>
+          <w:rFonts w:ascii="Times New Roman" w:hAnsi="Times New Roman" w:cs="Times New Roman"/>
+          <w:lang w:val="en-US"/>
+        </w:rPr>
+        <w:t xml:space="preserve"> </w:t>
+      </w:r>
+      <w:proofErr w:type="spellStart"/>
+      <w:r>
+        <w:rPr>
+          <w:rFonts w:ascii="Times New Roman" w:hAnsi="Times New Roman" w:cs="Times New Roman"/>
+          <w:lang w:val="en-US"/>
+        </w:rPr>
+        <w:t>populasi</w:t>
+      </w:r>
+      <w:proofErr w:type="spellEnd"/>
+      <w:r>
+        <w:rPr>
+          <w:rFonts w:ascii="Times New Roman" w:hAnsi="Times New Roman" w:cs="Times New Roman"/>
+          <w:lang w:val="en-US"/>
+        </w:rPr>
+        <w:t xml:space="preserve"> </w:t>
+      </w:r>
+      <w:proofErr w:type="spellStart"/>
+      <w:r>
+        <w:rPr>
+          <w:rFonts w:ascii="Times New Roman" w:hAnsi="Times New Roman" w:cs="Times New Roman"/>
+          <w:lang w:val="en-US"/>
+        </w:rPr>
+        <w:t>serangga</w:t>
+      </w:r>
+      <w:proofErr w:type="spellEnd"/>
+      <w:r>
+        <w:rPr>
+          <w:rFonts w:ascii="Times New Roman" w:hAnsi="Times New Roman" w:cs="Times New Roman"/>
+          <w:lang w:val="en-US"/>
+        </w:rPr>
+        <w:t xml:space="preserve"> vector tidak </w:t>
+      </w:r>
+      <w:proofErr w:type="spellStart"/>
+      <w:r>
+        <w:rPr>
+          <w:rFonts w:ascii="Times New Roman" w:hAnsi="Times New Roman" w:cs="Times New Roman"/>
+          <w:lang w:val="en-US"/>
+        </w:rPr>
+        <w:t>terkendali</w:t>
+      </w:r>
+      <w:proofErr w:type="spellEnd"/>
+      <w:r>
+        <w:rPr>
+          <w:rFonts w:ascii="Times New Roman" w:hAnsi="Times New Roman" w:cs="Times New Roman"/>
+          <w:lang w:val="en-US"/>
+        </w:rPr>
+        <w:t xml:space="preserve">. </w:t>
+      </w:r>
+      <w:proofErr w:type="spellStart"/>
+      <w:r>
+        <w:rPr>
+          <w:rFonts w:ascii="Times New Roman" w:hAnsi="Times New Roman" w:cs="Times New Roman"/>
+          <w:lang w:val="en-US"/>
+        </w:rPr>
+        <w:t>Dampak</w:t>
+      </w:r>
+      <w:proofErr w:type="spellEnd"/>
+      <w:r>
+        <w:rPr>
+          <w:rFonts w:ascii="Times New Roman" w:hAnsi="Times New Roman" w:cs="Times New Roman"/>
+          <w:lang w:val="en-US"/>
+        </w:rPr>
+        <w:t xml:space="preserve"> </w:t>
+      </w:r>
+      <w:proofErr w:type="spellStart"/>
+      <w:r>
+        <w:rPr>
+          <w:rFonts w:ascii="Times New Roman" w:hAnsi="Times New Roman" w:cs="Times New Roman"/>
+          <w:lang w:val="en-US"/>
+        </w:rPr>
+        <w:t>penyakit-penyakit</w:t>
       </w:r>
       <w:proofErr w:type="spellEnd"/>
       <w:r>
@@ -8330,23 +8687,167 @@
           <w:rFonts w:ascii="Times New Roman" w:hAnsi="Times New Roman" w:cs="Times New Roman"/>
           <w:lang w:val="en-US"/>
         </w:rPr>
-        <w:t>cukup</w:t>
-      </w:r>
-      <w:proofErr w:type="spellEnd"/>
-      <w:r>
-        <w:rPr>
-          <w:rFonts w:ascii="Times New Roman" w:hAnsi="Times New Roman" w:cs="Times New Roman"/>
-          <w:lang w:val="en-US"/>
-        </w:rPr>
-        <w:t xml:space="preserve"> </w:t>
-      </w:r>
-      <w:proofErr w:type="spellStart"/>
-      <w:r>
-        <w:rPr>
-          <w:rFonts w:ascii="Times New Roman" w:hAnsi="Times New Roman" w:cs="Times New Roman"/>
-          <w:lang w:val="en-US"/>
-        </w:rPr>
-        <w:t>besar</w:t>
+        <w:t>menyerang</w:t>
+      </w:r>
+      <w:proofErr w:type="spellEnd"/>
+      <w:r>
+        <w:rPr>
+          <w:rFonts w:ascii="Times New Roman" w:hAnsi="Times New Roman" w:cs="Times New Roman"/>
+          <w:lang w:val="en-US"/>
+        </w:rPr>
+        <w:t xml:space="preserve"> padi tersebut sangat </w:t>
+      </w:r>
+      <w:proofErr w:type="spellStart"/>
+      <w:r>
+        <w:rPr>
+          <w:rFonts w:ascii="Times New Roman" w:hAnsi="Times New Roman" w:cs="Times New Roman"/>
+          <w:lang w:val="en-US"/>
+        </w:rPr>
+        <w:t>signifikan</w:t>
+      </w:r>
+      <w:proofErr w:type="spellEnd"/>
+      <w:r>
+        <w:rPr>
+          <w:rFonts w:ascii="Times New Roman" w:hAnsi="Times New Roman" w:cs="Times New Roman"/>
+          <w:lang w:val="en-US"/>
+        </w:rPr>
+        <w:t xml:space="preserve"> </w:t>
+      </w:r>
+      <w:proofErr w:type="spellStart"/>
+      <w:r>
+        <w:rPr>
+          <w:rFonts w:ascii="Times New Roman" w:hAnsi="Times New Roman" w:cs="Times New Roman"/>
+          <w:lang w:val="en-US"/>
+        </w:rPr>
+        <w:t>bagi</w:t>
+      </w:r>
+      <w:proofErr w:type="spellEnd"/>
+      <w:r>
+        <w:rPr>
+          <w:rFonts w:ascii="Times New Roman" w:hAnsi="Times New Roman" w:cs="Times New Roman"/>
+          <w:lang w:val="en-US"/>
+        </w:rPr>
+        <w:t xml:space="preserve"> </w:t>
+      </w:r>
+      <w:proofErr w:type="spellStart"/>
+      <w:r>
+        <w:rPr>
+          <w:rFonts w:ascii="Times New Roman" w:hAnsi="Times New Roman" w:cs="Times New Roman"/>
+          <w:lang w:val="en-US"/>
+        </w:rPr>
+        <w:t>petani</w:t>
+      </w:r>
+      <w:proofErr w:type="spellEnd"/>
+      <w:r>
+        <w:rPr>
+          <w:rFonts w:ascii="Times New Roman" w:hAnsi="Times New Roman" w:cs="Times New Roman"/>
+          <w:lang w:val="en-US"/>
+        </w:rPr>
+        <w:t xml:space="preserve"> di Madura. Ketika </w:t>
+      </w:r>
+      <w:proofErr w:type="spellStart"/>
+      <w:r>
+        <w:rPr>
+          <w:rFonts w:ascii="Times New Roman" w:hAnsi="Times New Roman" w:cs="Times New Roman"/>
+          <w:lang w:val="en-US"/>
+        </w:rPr>
+        <w:t>penyakit</w:t>
+      </w:r>
+      <w:proofErr w:type="spellEnd"/>
+      <w:r>
+        <w:rPr>
+          <w:rFonts w:ascii="Times New Roman" w:hAnsi="Times New Roman" w:cs="Times New Roman"/>
+          <w:lang w:val="en-US"/>
+        </w:rPr>
+        <w:t xml:space="preserve"> seperti </w:t>
+      </w:r>
+      <w:proofErr w:type="spellStart"/>
+      <w:r>
+        <w:rPr>
+          <w:rFonts w:ascii="Times New Roman" w:hAnsi="Times New Roman" w:cs="Times New Roman"/>
+          <w:lang w:val="en-US"/>
+        </w:rPr>
+        <w:t>hawar</w:t>
+      </w:r>
+      <w:proofErr w:type="spellEnd"/>
+      <w:r>
+        <w:rPr>
+          <w:rFonts w:ascii="Times New Roman" w:hAnsi="Times New Roman" w:cs="Times New Roman"/>
+          <w:lang w:val="en-US"/>
+        </w:rPr>
+        <w:t xml:space="preserve"> </w:t>
+      </w:r>
+      <w:proofErr w:type="spellStart"/>
+      <w:r>
+        <w:rPr>
+          <w:rFonts w:ascii="Times New Roman" w:hAnsi="Times New Roman" w:cs="Times New Roman"/>
+          <w:lang w:val="en-US"/>
+        </w:rPr>
+        <w:t>daun</w:t>
+      </w:r>
+      <w:proofErr w:type="spellEnd"/>
+      <w:r>
+        <w:rPr>
+          <w:rFonts w:ascii="Times New Roman" w:hAnsi="Times New Roman" w:cs="Times New Roman"/>
+          <w:lang w:val="en-US"/>
+        </w:rPr>
+        <w:t xml:space="preserve"> </w:t>
+      </w:r>
+      <w:proofErr w:type="spellStart"/>
+      <w:r>
+        <w:rPr>
+          <w:rFonts w:ascii="Times New Roman" w:hAnsi="Times New Roman" w:cs="Times New Roman"/>
+          <w:lang w:val="en-US"/>
+        </w:rPr>
+        <w:t>bakteri</w:t>
+      </w:r>
+      <w:proofErr w:type="spellEnd"/>
+      <w:r>
+        <w:rPr>
+          <w:rFonts w:ascii="Times New Roman" w:hAnsi="Times New Roman" w:cs="Times New Roman"/>
+          <w:lang w:val="en-US"/>
+        </w:rPr>
+        <w:t xml:space="preserve"> atau garis </w:t>
+      </w:r>
+      <w:proofErr w:type="spellStart"/>
+      <w:r>
+        <w:rPr>
+          <w:rFonts w:ascii="Times New Roman" w:hAnsi="Times New Roman" w:cs="Times New Roman"/>
+          <w:lang w:val="en-US"/>
+        </w:rPr>
+        <w:t>daun</w:t>
+      </w:r>
+      <w:proofErr w:type="spellEnd"/>
+      <w:r>
+        <w:rPr>
+          <w:rFonts w:ascii="Times New Roman" w:hAnsi="Times New Roman" w:cs="Times New Roman"/>
+          <w:lang w:val="en-US"/>
+        </w:rPr>
+        <w:t xml:space="preserve"> </w:t>
+      </w:r>
+      <w:proofErr w:type="spellStart"/>
+      <w:r>
+        <w:rPr>
+          <w:rFonts w:ascii="Times New Roman" w:hAnsi="Times New Roman" w:cs="Times New Roman"/>
+          <w:lang w:val="en-US"/>
+        </w:rPr>
+        <w:t>bakteri</w:t>
+      </w:r>
+      <w:proofErr w:type="spellEnd"/>
+      <w:r>
+        <w:rPr>
+          <w:rFonts w:ascii="Times New Roman" w:hAnsi="Times New Roman" w:cs="Times New Roman"/>
+          <w:lang w:val="en-US"/>
+        </w:rPr>
+        <w:t xml:space="preserve"> </w:t>
+      </w:r>
+      <w:proofErr w:type="spellStart"/>
+      <w:r>
+        <w:rPr>
+          <w:rFonts w:ascii="Times New Roman" w:hAnsi="Times New Roman" w:cs="Times New Roman"/>
+          <w:lang w:val="en-US"/>
+        </w:rPr>
+        <w:t>menyerang</w:t>
       </w:r>
       <w:proofErr w:type="spellEnd"/>
       <w:r>
@@ -8362,327 +8863,7 @@
           <w:rFonts w:ascii="Times New Roman" w:hAnsi="Times New Roman" w:cs="Times New Roman"/>
           <w:lang w:val="en-US"/>
         </w:rPr>
-        <w:t>terutama</w:t>
-      </w:r>
-      <w:proofErr w:type="spellEnd"/>
-      <w:r>
-        <w:rPr>
-          <w:rFonts w:ascii="Times New Roman" w:hAnsi="Times New Roman" w:cs="Times New Roman"/>
-          <w:lang w:val="en-US"/>
-        </w:rPr>
-        <w:t xml:space="preserve"> dalam </w:t>
-      </w:r>
-      <w:proofErr w:type="spellStart"/>
-      <w:r>
-        <w:rPr>
-          <w:rFonts w:ascii="Times New Roman" w:hAnsi="Times New Roman" w:cs="Times New Roman"/>
-          <w:lang w:val="en-US"/>
-        </w:rPr>
-        <w:t>produksi</w:t>
-      </w:r>
-      <w:proofErr w:type="spellEnd"/>
-      <w:r>
-        <w:rPr>
-          <w:rFonts w:ascii="Times New Roman" w:hAnsi="Times New Roman" w:cs="Times New Roman"/>
-          <w:lang w:val="en-US"/>
-        </w:rPr>
-        <w:t xml:space="preserve"> padi. Masyarakat Madura </w:t>
-      </w:r>
-      <w:proofErr w:type="spellStart"/>
-      <w:r>
-        <w:rPr>
-          <w:rFonts w:ascii="Times New Roman" w:hAnsi="Times New Roman" w:cs="Times New Roman"/>
-          <w:lang w:val="en-US"/>
-        </w:rPr>
-        <w:t>sebagian</w:t>
-      </w:r>
-      <w:proofErr w:type="spellEnd"/>
-      <w:r>
-        <w:rPr>
-          <w:rFonts w:ascii="Times New Roman" w:hAnsi="Times New Roman" w:cs="Times New Roman"/>
-          <w:lang w:val="en-US"/>
-        </w:rPr>
-        <w:t xml:space="preserve"> </w:t>
-      </w:r>
-      <w:proofErr w:type="spellStart"/>
-      <w:r>
-        <w:rPr>
-          <w:rFonts w:ascii="Times New Roman" w:hAnsi="Times New Roman" w:cs="Times New Roman"/>
-          <w:lang w:val="en-US"/>
-        </w:rPr>
-        <w:t>besar</w:t>
-      </w:r>
-      <w:proofErr w:type="spellEnd"/>
-      <w:r>
-        <w:rPr>
-          <w:rFonts w:ascii="Times New Roman" w:hAnsi="Times New Roman" w:cs="Times New Roman"/>
-          <w:lang w:val="en-US"/>
-        </w:rPr>
-        <w:t xml:space="preserve"> </w:t>
-      </w:r>
-      <w:proofErr w:type="spellStart"/>
-      <w:r>
-        <w:rPr>
-          <w:rFonts w:ascii="Times New Roman" w:hAnsi="Times New Roman" w:cs="Times New Roman"/>
-          <w:lang w:val="en-US"/>
-        </w:rPr>
-        <w:t>mengandalkan</w:t>
-      </w:r>
-      <w:proofErr w:type="spellEnd"/>
-      <w:r>
-        <w:rPr>
-          <w:rFonts w:ascii="Times New Roman" w:hAnsi="Times New Roman" w:cs="Times New Roman"/>
-          <w:lang w:val="en-US"/>
-        </w:rPr>
-        <w:t xml:space="preserve"> </w:t>
-      </w:r>
-      <w:proofErr w:type="spellStart"/>
-      <w:r>
-        <w:rPr>
-          <w:rFonts w:ascii="Times New Roman" w:hAnsi="Times New Roman" w:cs="Times New Roman"/>
-          <w:lang w:val="en-US"/>
-        </w:rPr>
-        <w:t>pertanian</w:t>
-      </w:r>
-      <w:proofErr w:type="spellEnd"/>
-      <w:r>
-        <w:rPr>
-          <w:rFonts w:ascii="Times New Roman" w:hAnsi="Times New Roman" w:cs="Times New Roman"/>
-          <w:lang w:val="en-US"/>
-        </w:rPr>
-        <w:t xml:space="preserve"> sebagai </w:t>
-      </w:r>
-      <w:proofErr w:type="spellStart"/>
-      <w:r>
-        <w:rPr>
-          <w:rFonts w:ascii="Times New Roman" w:hAnsi="Times New Roman" w:cs="Times New Roman"/>
-          <w:lang w:val="en-US"/>
-        </w:rPr>
-        <w:t>sumber</w:t>
-      </w:r>
-      <w:proofErr w:type="spellEnd"/>
-      <w:r>
-        <w:rPr>
-          <w:rFonts w:ascii="Times New Roman" w:hAnsi="Times New Roman" w:cs="Times New Roman"/>
-          <w:lang w:val="en-US"/>
-        </w:rPr>
-        <w:t xml:space="preserve"> </w:t>
-      </w:r>
-      <w:proofErr w:type="spellStart"/>
-      <w:r>
-        <w:rPr>
-          <w:rFonts w:ascii="Times New Roman" w:hAnsi="Times New Roman" w:cs="Times New Roman"/>
-          <w:lang w:val="en-US"/>
-        </w:rPr>
-        <w:t>mata</w:t>
-      </w:r>
-      <w:proofErr w:type="spellEnd"/>
-      <w:r>
-        <w:rPr>
-          <w:rFonts w:ascii="Times New Roman" w:hAnsi="Times New Roman" w:cs="Times New Roman"/>
-          <w:lang w:val="en-US"/>
-        </w:rPr>
-        <w:t xml:space="preserve"> </w:t>
-      </w:r>
-      <w:proofErr w:type="spellStart"/>
-      <w:r>
-        <w:rPr>
-          <w:rFonts w:ascii="Times New Roman" w:hAnsi="Times New Roman" w:cs="Times New Roman"/>
-          <w:lang w:val="en-US"/>
-        </w:rPr>
-        <w:t>pencaharian</w:t>
-      </w:r>
-      <w:proofErr w:type="spellEnd"/>
-      <w:r>
-        <w:rPr>
-          <w:rFonts w:ascii="Times New Roman" w:hAnsi="Times New Roman" w:cs="Times New Roman"/>
-          <w:lang w:val="en-US"/>
-        </w:rPr>
-        <w:t xml:space="preserve"> </w:t>
-      </w:r>
-      <w:proofErr w:type="spellStart"/>
-      <w:r>
-        <w:rPr>
-          <w:rFonts w:ascii="Times New Roman" w:hAnsi="Times New Roman" w:cs="Times New Roman"/>
-          <w:lang w:val="en-US"/>
-        </w:rPr>
-        <w:t>utama</w:t>
-      </w:r>
-      <w:proofErr w:type="spellEnd"/>
-      <w:r>
-        <w:rPr>
-          <w:rFonts w:ascii="Times New Roman" w:hAnsi="Times New Roman" w:cs="Times New Roman"/>
-          <w:lang w:val="en-US"/>
-        </w:rPr>
-        <w:t xml:space="preserve">, salah </w:t>
-      </w:r>
-      <w:proofErr w:type="spellStart"/>
-      <w:r>
-        <w:rPr>
-          <w:rFonts w:ascii="Times New Roman" w:hAnsi="Times New Roman" w:cs="Times New Roman"/>
-          <w:lang w:val="en-US"/>
-        </w:rPr>
-        <w:t>satunya</w:t>
-      </w:r>
-      <w:proofErr w:type="spellEnd"/>
-      <w:r>
-        <w:rPr>
-          <w:rFonts w:ascii="Times New Roman" w:hAnsi="Times New Roman" w:cs="Times New Roman"/>
-          <w:lang w:val="en-US"/>
-        </w:rPr>
-        <w:t xml:space="preserve"> </w:t>
-      </w:r>
-      <w:proofErr w:type="spellStart"/>
-      <w:r>
-        <w:rPr>
-          <w:rFonts w:ascii="Times New Roman" w:hAnsi="Times New Roman" w:cs="Times New Roman"/>
-          <w:lang w:val="en-US"/>
-        </w:rPr>
-        <w:t>tanaman</w:t>
-      </w:r>
-      <w:proofErr w:type="spellEnd"/>
-      <w:r>
-        <w:rPr>
-          <w:rFonts w:ascii="Times New Roman" w:hAnsi="Times New Roman" w:cs="Times New Roman"/>
-          <w:lang w:val="en-US"/>
-        </w:rPr>
-        <w:t xml:space="preserve"> padi yang </w:t>
-      </w:r>
-      <w:proofErr w:type="spellStart"/>
-      <w:r>
-        <w:rPr>
-          <w:rFonts w:ascii="Times New Roman" w:hAnsi="Times New Roman" w:cs="Times New Roman"/>
-          <w:lang w:val="en-US"/>
-        </w:rPr>
-        <w:t>menjadi</w:t>
-      </w:r>
-      <w:proofErr w:type="spellEnd"/>
-      <w:r>
-        <w:rPr>
-          <w:rFonts w:ascii="Times New Roman" w:hAnsi="Times New Roman" w:cs="Times New Roman"/>
-          <w:lang w:val="en-US"/>
-        </w:rPr>
-        <w:t xml:space="preserve"> </w:t>
-      </w:r>
-      <w:proofErr w:type="spellStart"/>
-      <w:r>
-        <w:rPr>
-          <w:rFonts w:ascii="Times New Roman" w:hAnsi="Times New Roman" w:cs="Times New Roman"/>
-          <w:lang w:val="en-US"/>
-        </w:rPr>
-        <w:t>komoditas</w:t>
-      </w:r>
-      <w:proofErr w:type="spellEnd"/>
-      <w:r>
-        <w:rPr>
-          <w:rFonts w:ascii="Times New Roman" w:hAnsi="Times New Roman" w:cs="Times New Roman"/>
-          <w:lang w:val="en-US"/>
-        </w:rPr>
-        <w:t xml:space="preserve"> penting </w:t>
-      </w:r>
-      <w:proofErr w:type="spellStart"/>
-      <w:r>
-        <w:rPr>
-          <w:rFonts w:ascii="Times New Roman" w:hAnsi="Times New Roman" w:cs="Times New Roman"/>
-          <w:lang w:val="en-US"/>
-        </w:rPr>
-        <w:t>bagi</w:t>
-      </w:r>
-      <w:proofErr w:type="spellEnd"/>
-      <w:r>
-        <w:rPr>
-          <w:rFonts w:ascii="Times New Roman" w:hAnsi="Times New Roman" w:cs="Times New Roman"/>
-          <w:lang w:val="en-US"/>
-        </w:rPr>
-        <w:t xml:space="preserve"> </w:t>
-      </w:r>
-      <w:proofErr w:type="spellStart"/>
-      <w:r>
-        <w:rPr>
-          <w:rFonts w:ascii="Times New Roman" w:hAnsi="Times New Roman" w:cs="Times New Roman"/>
-          <w:lang w:val="en-US"/>
-        </w:rPr>
-        <w:t>kehidupan</w:t>
-      </w:r>
-      <w:proofErr w:type="spellEnd"/>
-      <w:r>
-        <w:rPr>
-          <w:rFonts w:ascii="Times New Roman" w:hAnsi="Times New Roman" w:cs="Times New Roman"/>
-          <w:lang w:val="en-US"/>
-        </w:rPr>
-        <w:t xml:space="preserve"> </w:t>
-      </w:r>
-      <w:proofErr w:type="spellStart"/>
-      <w:r>
-        <w:rPr>
-          <w:rFonts w:ascii="Times New Roman" w:hAnsi="Times New Roman" w:cs="Times New Roman"/>
-          <w:lang w:val="en-US"/>
-        </w:rPr>
-        <w:t>ekonomi</w:t>
-      </w:r>
-      <w:proofErr w:type="spellEnd"/>
-      <w:r>
-        <w:rPr>
-          <w:rFonts w:ascii="Times New Roman" w:hAnsi="Times New Roman" w:cs="Times New Roman"/>
-          <w:lang w:val="en-US"/>
-        </w:rPr>
-        <w:t xml:space="preserve"> </w:t>
-      </w:r>
-      <w:proofErr w:type="spellStart"/>
-      <w:r>
-        <w:rPr>
-          <w:rFonts w:ascii="Times New Roman" w:hAnsi="Times New Roman" w:cs="Times New Roman"/>
-          <w:lang w:val="en-US"/>
-        </w:rPr>
-        <w:t>mereka</w:t>
-      </w:r>
-      <w:proofErr w:type="spellEnd"/>
-      <w:r>
-        <w:rPr>
-          <w:rFonts w:ascii="Times New Roman" w:hAnsi="Times New Roman" w:cs="Times New Roman"/>
-          <w:lang w:val="en-US"/>
-        </w:rPr>
-        <w:t xml:space="preserve">. Madura </w:t>
-      </w:r>
-      <w:proofErr w:type="spellStart"/>
-      <w:r>
-        <w:rPr>
-          <w:rFonts w:ascii="Times New Roman" w:hAnsi="Times New Roman" w:cs="Times New Roman"/>
-          <w:lang w:val="en-US"/>
-        </w:rPr>
-        <w:t>memiliki</w:t>
-      </w:r>
-      <w:proofErr w:type="spellEnd"/>
-      <w:r>
-        <w:rPr>
-          <w:rFonts w:ascii="Times New Roman" w:hAnsi="Times New Roman" w:cs="Times New Roman"/>
-          <w:lang w:val="en-US"/>
-        </w:rPr>
-        <w:t xml:space="preserve"> </w:t>
-      </w:r>
-      <w:proofErr w:type="spellStart"/>
-      <w:r>
-        <w:rPr>
-          <w:rFonts w:ascii="Times New Roman" w:hAnsi="Times New Roman" w:cs="Times New Roman"/>
-          <w:lang w:val="en-US"/>
-        </w:rPr>
-        <w:t>lahan</w:t>
-      </w:r>
-      <w:proofErr w:type="spellEnd"/>
-      <w:r>
-        <w:rPr>
-          <w:rFonts w:ascii="Times New Roman" w:hAnsi="Times New Roman" w:cs="Times New Roman"/>
-          <w:lang w:val="en-US"/>
-        </w:rPr>
-        <w:t xml:space="preserve"> </w:t>
-      </w:r>
-      <w:proofErr w:type="spellStart"/>
-      <w:r>
-        <w:rPr>
-          <w:rFonts w:ascii="Times New Roman" w:hAnsi="Times New Roman" w:cs="Times New Roman"/>
-          <w:lang w:val="en-US"/>
-        </w:rPr>
-        <w:t>pertanian</w:t>
+        <w:t>kerugian</w:t>
       </w:r>
       <w:proofErr w:type="spellEnd"/>
       <w:r>
@@ -8698,1430 +8879,7 @@
           <w:rFonts w:ascii="Times New Roman" w:hAnsi="Times New Roman" w:cs="Times New Roman"/>
           <w:lang w:val="en-US"/>
         </w:rPr>
-        <w:t>tersebar</w:t>
-      </w:r>
-      <w:proofErr w:type="spellEnd"/>
-      <w:r>
-        <w:rPr>
-          <w:rFonts w:ascii="Times New Roman" w:hAnsi="Times New Roman" w:cs="Times New Roman"/>
-          <w:lang w:val="en-US"/>
-        </w:rPr>
-        <w:t xml:space="preserve"> di </w:t>
-      </w:r>
-      <w:proofErr w:type="spellStart"/>
-      <w:r>
-        <w:rPr>
-          <w:rFonts w:ascii="Times New Roman" w:hAnsi="Times New Roman" w:cs="Times New Roman"/>
-          <w:lang w:val="en-US"/>
-        </w:rPr>
-        <w:t>berbagai</w:t>
-      </w:r>
-      <w:proofErr w:type="spellEnd"/>
-      <w:r>
-        <w:rPr>
-          <w:rFonts w:ascii="Times New Roman" w:hAnsi="Times New Roman" w:cs="Times New Roman"/>
-          <w:lang w:val="en-US"/>
-        </w:rPr>
-        <w:t xml:space="preserve"> </w:t>
-      </w:r>
-      <w:proofErr w:type="spellStart"/>
-      <w:r>
-        <w:rPr>
-          <w:rFonts w:ascii="Times New Roman" w:hAnsi="Times New Roman" w:cs="Times New Roman"/>
-          <w:lang w:val="en-US"/>
-        </w:rPr>
-        <w:t>daerah</w:t>
-      </w:r>
-      <w:proofErr w:type="spellEnd"/>
-      <w:r>
-        <w:rPr>
-          <w:rFonts w:ascii="Times New Roman" w:hAnsi="Times New Roman" w:cs="Times New Roman"/>
-          <w:lang w:val="en-US"/>
-        </w:rPr>
-        <w:t xml:space="preserve">. </w:t>
-      </w:r>
-      <w:proofErr w:type="spellStart"/>
-      <w:r>
-        <w:rPr>
-          <w:rFonts w:ascii="Times New Roman" w:hAnsi="Times New Roman" w:cs="Times New Roman"/>
-          <w:lang w:val="en-US"/>
-        </w:rPr>
-        <w:t>Namun</w:t>
-      </w:r>
-      <w:proofErr w:type="spellEnd"/>
-      <w:r>
-        <w:rPr>
-          <w:rFonts w:ascii="Times New Roman" w:hAnsi="Times New Roman" w:cs="Times New Roman"/>
-          <w:lang w:val="en-US"/>
-        </w:rPr>
-        <w:t xml:space="preserve"> wilayah ini juga </w:t>
-      </w:r>
-      <w:proofErr w:type="spellStart"/>
-      <w:r>
-        <w:rPr>
-          <w:rFonts w:ascii="Times New Roman" w:hAnsi="Times New Roman" w:cs="Times New Roman"/>
-          <w:lang w:val="en-US"/>
-        </w:rPr>
-        <w:t>dihadapkan</w:t>
-      </w:r>
-      <w:proofErr w:type="spellEnd"/>
-      <w:r>
-        <w:rPr>
-          <w:rFonts w:ascii="Times New Roman" w:hAnsi="Times New Roman" w:cs="Times New Roman"/>
-          <w:lang w:val="en-US"/>
-        </w:rPr>
-        <w:t xml:space="preserve"> pada </w:t>
-      </w:r>
-      <w:proofErr w:type="spellStart"/>
-      <w:r>
-        <w:rPr>
-          <w:rFonts w:ascii="Times New Roman" w:hAnsi="Times New Roman" w:cs="Times New Roman"/>
-          <w:lang w:val="en-US"/>
-        </w:rPr>
-        <w:t>tantangan</w:t>
-      </w:r>
-      <w:proofErr w:type="spellEnd"/>
-      <w:r>
-        <w:rPr>
-          <w:rFonts w:ascii="Times New Roman" w:hAnsi="Times New Roman" w:cs="Times New Roman"/>
-          <w:lang w:val="en-US"/>
-        </w:rPr>
-        <w:t xml:space="preserve"> di </w:t>
-      </w:r>
-      <w:proofErr w:type="spellStart"/>
-      <w:r>
-        <w:rPr>
-          <w:rFonts w:ascii="Times New Roman" w:hAnsi="Times New Roman" w:cs="Times New Roman"/>
-          <w:lang w:val="en-US"/>
-        </w:rPr>
-        <w:t>bidang</w:t>
-      </w:r>
-      <w:proofErr w:type="spellEnd"/>
-      <w:r>
-        <w:rPr>
-          <w:rFonts w:ascii="Times New Roman" w:hAnsi="Times New Roman" w:cs="Times New Roman"/>
-          <w:lang w:val="en-US"/>
-        </w:rPr>
-        <w:t xml:space="preserve"> </w:t>
-      </w:r>
-      <w:proofErr w:type="spellStart"/>
-      <w:r>
-        <w:rPr>
-          <w:rFonts w:ascii="Times New Roman" w:hAnsi="Times New Roman" w:cs="Times New Roman"/>
-          <w:lang w:val="en-US"/>
-        </w:rPr>
-        <w:t>pertanian</w:t>
-      </w:r>
-      <w:proofErr w:type="spellEnd"/>
-      <w:r>
-        <w:rPr>
-          <w:rFonts w:ascii="Times New Roman" w:hAnsi="Times New Roman" w:cs="Times New Roman"/>
-          <w:lang w:val="en-US"/>
-        </w:rPr>
-        <w:t xml:space="preserve">, </w:t>
-      </w:r>
-      <w:proofErr w:type="spellStart"/>
-      <w:r>
-        <w:rPr>
-          <w:rFonts w:ascii="Times New Roman" w:hAnsi="Times New Roman" w:cs="Times New Roman"/>
-          <w:lang w:val="en-US"/>
-        </w:rPr>
-        <w:t>dimana</w:t>
-      </w:r>
-      <w:proofErr w:type="spellEnd"/>
-      <w:r>
-        <w:rPr>
-          <w:rFonts w:ascii="Times New Roman" w:hAnsi="Times New Roman" w:cs="Times New Roman"/>
-          <w:lang w:val="en-US"/>
-        </w:rPr>
-        <w:t xml:space="preserve"> </w:t>
-      </w:r>
-      <w:proofErr w:type="spellStart"/>
-      <w:r>
-        <w:rPr>
-          <w:rFonts w:ascii="Times New Roman" w:hAnsi="Times New Roman" w:cs="Times New Roman"/>
-          <w:lang w:val="en-US"/>
-        </w:rPr>
-        <w:t>penyakit</w:t>
-      </w:r>
-      <w:proofErr w:type="spellEnd"/>
-      <w:r>
-        <w:rPr>
-          <w:rFonts w:ascii="Times New Roman" w:hAnsi="Times New Roman" w:cs="Times New Roman"/>
-          <w:lang w:val="en-US"/>
-        </w:rPr>
-        <w:t xml:space="preserve"> </w:t>
-      </w:r>
-      <w:proofErr w:type="spellStart"/>
-      <w:r>
-        <w:rPr>
-          <w:rFonts w:ascii="Times New Roman" w:hAnsi="Times New Roman" w:cs="Times New Roman"/>
-          <w:lang w:val="en-US"/>
-        </w:rPr>
-        <w:t>tanaman</w:t>
-      </w:r>
-      <w:proofErr w:type="spellEnd"/>
-      <w:r>
-        <w:rPr>
-          <w:rFonts w:ascii="Times New Roman" w:hAnsi="Times New Roman" w:cs="Times New Roman"/>
-          <w:lang w:val="en-US"/>
-        </w:rPr>
-        <w:t xml:space="preserve"> padi </w:t>
-      </w:r>
-      <w:proofErr w:type="spellStart"/>
-      <w:r>
-        <w:rPr>
-          <w:rFonts w:ascii="Times New Roman" w:hAnsi="Times New Roman" w:cs="Times New Roman"/>
-          <w:lang w:val="en-US"/>
-        </w:rPr>
-        <w:t>dapat</w:t>
-      </w:r>
-      <w:proofErr w:type="spellEnd"/>
-      <w:r>
-        <w:rPr>
-          <w:rFonts w:ascii="Times New Roman" w:hAnsi="Times New Roman" w:cs="Times New Roman"/>
-          <w:lang w:val="en-US"/>
-        </w:rPr>
-        <w:t xml:space="preserve"> </w:t>
-      </w:r>
-      <w:proofErr w:type="spellStart"/>
-      <w:r>
-        <w:rPr>
-          <w:rFonts w:ascii="Times New Roman" w:hAnsi="Times New Roman" w:cs="Times New Roman"/>
-          <w:lang w:val="en-US"/>
-        </w:rPr>
-        <w:t>menjadi</w:t>
-      </w:r>
-      <w:proofErr w:type="spellEnd"/>
-      <w:r>
-        <w:rPr>
-          <w:rFonts w:ascii="Times New Roman" w:hAnsi="Times New Roman" w:cs="Times New Roman"/>
-          <w:lang w:val="en-US"/>
-        </w:rPr>
-        <w:t xml:space="preserve"> </w:t>
-      </w:r>
-      <w:proofErr w:type="spellStart"/>
-      <w:r>
-        <w:rPr>
-          <w:rFonts w:ascii="Times New Roman" w:hAnsi="Times New Roman" w:cs="Times New Roman"/>
-          <w:lang w:val="en-US"/>
-        </w:rPr>
-        <w:t>ancaman</w:t>
-      </w:r>
-      <w:proofErr w:type="spellEnd"/>
-      <w:r>
-        <w:rPr>
-          <w:rFonts w:ascii="Times New Roman" w:hAnsi="Times New Roman" w:cs="Times New Roman"/>
-          <w:lang w:val="en-US"/>
-        </w:rPr>
-        <w:t xml:space="preserve"> </w:t>
-      </w:r>
-      <w:proofErr w:type="spellStart"/>
-      <w:r>
-        <w:rPr>
-          <w:rFonts w:ascii="Times New Roman" w:hAnsi="Times New Roman" w:cs="Times New Roman"/>
-          <w:lang w:val="en-US"/>
-        </w:rPr>
-        <w:t>serius</w:t>
-      </w:r>
-      <w:proofErr w:type="spellEnd"/>
-      <w:r>
-        <w:rPr>
-          <w:rFonts w:ascii="Times New Roman" w:hAnsi="Times New Roman" w:cs="Times New Roman"/>
-          <w:lang w:val="en-US"/>
-        </w:rPr>
-        <w:t xml:space="preserve"> </w:t>
-      </w:r>
-      <w:proofErr w:type="spellStart"/>
-      <w:r>
-        <w:rPr>
-          <w:rFonts w:ascii="Times New Roman" w:hAnsi="Times New Roman" w:cs="Times New Roman"/>
-          <w:lang w:val="en-US"/>
-        </w:rPr>
-        <w:t>terhadap</w:t>
-      </w:r>
-      <w:proofErr w:type="spellEnd"/>
-      <w:r>
-        <w:rPr>
-          <w:rFonts w:ascii="Times New Roman" w:hAnsi="Times New Roman" w:cs="Times New Roman"/>
-          <w:lang w:val="en-US"/>
-        </w:rPr>
-        <w:t xml:space="preserve"> </w:t>
-      </w:r>
-      <w:proofErr w:type="spellStart"/>
-      <w:r>
-        <w:rPr>
-          <w:rFonts w:ascii="Times New Roman" w:hAnsi="Times New Roman" w:cs="Times New Roman"/>
-          <w:lang w:val="en-US"/>
-        </w:rPr>
-        <w:t>hasil</w:t>
-      </w:r>
-      <w:proofErr w:type="spellEnd"/>
-      <w:r>
-        <w:rPr>
-          <w:rFonts w:ascii="Times New Roman" w:hAnsi="Times New Roman" w:cs="Times New Roman"/>
-          <w:lang w:val="en-US"/>
-        </w:rPr>
-        <w:t xml:space="preserve"> </w:t>
-      </w:r>
-      <w:proofErr w:type="spellStart"/>
-      <w:r>
-        <w:rPr>
-          <w:rFonts w:ascii="Times New Roman" w:hAnsi="Times New Roman" w:cs="Times New Roman"/>
-          <w:lang w:val="en-US"/>
-        </w:rPr>
-        <w:t>panen</w:t>
-      </w:r>
-      <w:proofErr w:type="spellEnd"/>
-      <w:r>
-        <w:rPr>
-          <w:rFonts w:ascii="Times New Roman" w:hAnsi="Times New Roman" w:cs="Times New Roman"/>
-          <w:lang w:val="en-US"/>
-        </w:rPr>
-        <w:t xml:space="preserve">. </w:t>
-      </w:r>
-      <w:proofErr w:type="spellStart"/>
-      <w:r>
-        <w:rPr>
-          <w:rFonts w:ascii="Times New Roman" w:hAnsi="Times New Roman" w:cs="Times New Roman"/>
-          <w:lang w:val="en-US"/>
-        </w:rPr>
-        <w:t>Tanaman</w:t>
-      </w:r>
-      <w:proofErr w:type="spellEnd"/>
-      <w:r>
-        <w:rPr>
-          <w:rFonts w:ascii="Times New Roman" w:hAnsi="Times New Roman" w:cs="Times New Roman"/>
-          <w:lang w:val="en-US"/>
-        </w:rPr>
-        <w:t xml:space="preserve"> padi, sebagai salah </w:t>
-      </w:r>
-      <w:proofErr w:type="spellStart"/>
-      <w:r>
-        <w:rPr>
-          <w:rFonts w:ascii="Times New Roman" w:hAnsi="Times New Roman" w:cs="Times New Roman"/>
-          <w:lang w:val="en-US"/>
-        </w:rPr>
-        <w:t>satu</w:t>
-      </w:r>
-      <w:proofErr w:type="spellEnd"/>
-      <w:r>
-        <w:rPr>
-          <w:rFonts w:ascii="Times New Roman" w:hAnsi="Times New Roman" w:cs="Times New Roman"/>
-          <w:lang w:val="en-US"/>
-        </w:rPr>
-        <w:t xml:space="preserve"> </w:t>
-      </w:r>
-      <w:proofErr w:type="spellStart"/>
-      <w:r>
-        <w:rPr>
-          <w:rFonts w:ascii="Times New Roman" w:hAnsi="Times New Roman" w:cs="Times New Roman"/>
-          <w:lang w:val="en-US"/>
-        </w:rPr>
-        <w:t>tanaman</w:t>
-      </w:r>
-      <w:proofErr w:type="spellEnd"/>
-      <w:r>
-        <w:rPr>
-          <w:rFonts w:ascii="Times New Roman" w:hAnsi="Times New Roman" w:cs="Times New Roman"/>
-          <w:lang w:val="en-US"/>
-        </w:rPr>
-        <w:t xml:space="preserve"> </w:t>
-      </w:r>
-      <w:proofErr w:type="spellStart"/>
-      <w:r>
-        <w:rPr>
-          <w:rFonts w:ascii="Times New Roman" w:hAnsi="Times New Roman" w:cs="Times New Roman"/>
-          <w:lang w:val="en-US"/>
-        </w:rPr>
-        <w:t>pangan</w:t>
-      </w:r>
-      <w:proofErr w:type="spellEnd"/>
-      <w:r>
-        <w:rPr>
-          <w:rFonts w:ascii="Times New Roman" w:hAnsi="Times New Roman" w:cs="Times New Roman"/>
-          <w:lang w:val="en-US"/>
-        </w:rPr>
-        <w:t xml:space="preserve"> </w:t>
-      </w:r>
-      <w:proofErr w:type="spellStart"/>
-      <w:r>
-        <w:rPr>
-          <w:rFonts w:ascii="Times New Roman" w:hAnsi="Times New Roman" w:cs="Times New Roman"/>
-          <w:lang w:val="en-US"/>
-        </w:rPr>
-        <w:t>utama</w:t>
-      </w:r>
-      <w:proofErr w:type="spellEnd"/>
-      <w:r>
-        <w:rPr>
-          <w:rFonts w:ascii="Times New Roman" w:hAnsi="Times New Roman" w:cs="Times New Roman"/>
-          <w:lang w:val="en-US"/>
-        </w:rPr>
-        <w:t xml:space="preserve">, sangat </w:t>
-      </w:r>
-      <w:proofErr w:type="spellStart"/>
-      <w:r>
-        <w:rPr>
-          <w:rFonts w:ascii="Times New Roman" w:hAnsi="Times New Roman" w:cs="Times New Roman"/>
-          <w:lang w:val="en-US"/>
-        </w:rPr>
-        <w:t>rentan</w:t>
-      </w:r>
-      <w:proofErr w:type="spellEnd"/>
-      <w:r>
-        <w:rPr>
-          <w:rFonts w:ascii="Times New Roman" w:hAnsi="Times New Roman" w:cs="Times New Roman"/>
-          <w:lang w:val="en-US"/>
-        </w:rPr>
-        <w:t xml:space="preserve"> </w:t>
-      </w:r>
-      <w:proofErr w:type="spellStart"/>
-      <w:r>
-        <w:rPr>
-          <w:rFonts w:ascii="Times New Roman" w:hAnsi="Times New Roman" w:cs="Times New Roman"/>
-          <w:lang w:val="en-US"/>
-        </w:rPr>
-        <w:t>terhadap</w:t>
-      </w:r>
-      <w:proofErr w:type="spellEnd"/>
-      <w:r>
-        <w:rPr>
-          <w:rFonts w:ascii="Times New Roman" w:hAnsi="Times New Roman" w:cs="Times New Roman"/>
-          <w:lang w:val="en-US"/>
-        </w:rPr>
-        <w:t xml:space="preserve"> </w:t>
-      </w:r>
-      <w:proofErr w:type="spellStart"/>
-      <w:r>
-        <w:rPr>
-          <w:rFonts w:ascii="Times New Roman" w:hAnsi="Times New Roman" w:cs="Times New Roman"/>
-          <w:lang w:val="en-US"/>
-        </w:rPr>
-        <w:t>serangan</w:t>
-      </w:r>
-      <w:proofErr w:type="spellEnd"/>
-      <w:r>
-        <w:rPr>
-          <w:rFonts w:ascii="Times New Roman" w:hAnsi="Times New Roman" w:cs="Times New Roman"/>
-          <w:lang w:val="en-US"/>
-        </w:rPr>
-        <w:t xml:space="preserve"> </w:t>
-      </w:r>
-      <w:proofErr w:type="spellStart"/>
-      <w:r>
-        <w:rPr>
-          <w:rFonts w:ascii="Times New Roman" w:hAnsi="Times New Roman" w:cs="Times New Roman"/>
-          <w:lang w:val="en-US"/>
-        </w:rPr>
-        <w:t>penyakit</w:t>
-      </w:r>
-      <w:proofErr w:type="spellEnd"/>
-      <w:r>
-        <w:rPr>
-          <w:rFonts w:ascii="Times New Roman" w:hAnsi="Times New Roman" w:cs="Times New Roman"/>
-          <w:lang w:val="en-US"/>
-        </w:rPr>
-        <w:t xml:space="preserve"> yang </w:t>
-      </w:r>
-      <w:proofErr w:type="spellStart"/>
-      <w:r>
-        <w:rPr>
-          <w:rFonts w:ascii="Times New Roman" w:hAnsi="Times New Roman" w:cs="Times New Roman"/>
-          <w:lang w:val="en-US"/>
-        </w:rPr>
-        <w:t>dapat</w:t>
-      </w:r>
-      <w:proofErr w:type="spellEnd"/>
-      <w:r>
-        <w:rPr>
-          <w:rFonts w:ascii="Times New Roman" w:hAnsi="Times New Roman" w:cs="Times New Roman"/>
-          <w:lang w:val="en-US"/>
-        </w:rPr>
-        <w:t xml:space="preserve"> </w:t>
-      </w:r>
-      <w:proofErr w:type="spellStart"/>
-      <w:r>
-        <w:rPr>
-          <w:rFonts w:ascii="Times New Roman" w:hAnsi="Times New Roman" w:cs="Times New Roman"/>
-          <w:lang w:val="en-US"/>
-        </w:rPr>
-        <w:t>mengganggu</w:t>
-      </w:r>
-      <w:proofErr w:type="spellEnd"/>
-      <w:r>
-        <w:rPr>
-          <w:rFonts w:ascii="Times New Roman" w:hAnsi="Times New Roman" w:cs="Times New Roman"/>
-          <w:lang w:val="en-US"/>
-        </w:rPr>
-        <w:t xml:space="preserve"> </w:t>
-      </w:r>
-      <w:proofErr w:type="spellStart"/>
-      <w:r>
-        <w:rPr>
-          <w:rFonts w:ascii="Times New Roman" w:hAnsi="Times New Roman" w:cs="Times New Roman"/>
-          <w:lang w:val="en-US"/>
-        </w:rPr>
-        <w:t>pertumbuhan</w:t>
-      </w:r>
-      <w:proofErr w:type="spellEnd"/>
-      <w:r>
-        <w:rPr>
-          <w:rFonts w:ascii="Times New Roman" w:hAnsi="Times New Roman" w:cs="Times New Roman"/>
-          <w:lang w:val="en-US"/>
-        </w:rPr>
-        <w:t xml:space="preserve"> dan </w:t>
-      </w:r>
-      <w:proofErr w:type="spellStart"/>
-      <w:r>
-        <w:rPr>
-          <w:rFonts w:ascii="Times New Roman" w:hAnsi="Times New Roman" w:cs="Times New Roman"/>
-          <w:lang w:val="en-US"/>
-        </w:rPr>
-        <w:t>mengancam</w:t>
-      </w:r>
-      <w:proofErr w:type="spellEnd"/>
-      <w:r>
-        <w:rPr>
-          <w:rFonts w:ascii="Times New Roman" w:hAnsi="Times New Roman" w:cs="Times New Roman"/>
-          <w:lang w:val="en-US"/>
-        </w:rPr>
-        <w:t xml:space="preserve"> </w:t>
-      </w:r>
-      <w:proofErr w:type="spellStart"/>
-      <w:r>
-        <w:rPr>
-          <w:rFonts w:ascii="Times New Roman" w:hAnsi="Times New Roman" w:cs="Times New Roman"/>
-          <w:lang w:val="en-US"/>
-        </w:rPr>
-        <w:t>produktivitasnya</w:t>
-      </w:r>
-      <w:proofErr w:type="spellEnd"/>
-      <w:r>
-        <w:rPr>
-          <w:rFonts w:ascii="Times New Roman" w:hAnsi="Times New Roman" w:cs="Times New Roman"/>
-          <w:lang w:val="en-US"/>
-        </w:rPr>
-        <w:t xml:space="preserve">. Madura, dengan </w:t>
-      </w:r>
-      <w:proofErr w:type="spellStart"/>
-      <w:r>
-        <w:rPr>
-          <w:rFonts w:ascii="Times New Roman" w:hAnsi="Times New Roman" w:cs="Times New Roman"/>
-          <w:lang w:val="en-US"/>
-        </w:rPr>
-        <w:t>iklim</w:t>
-      </w:r>
-      <w:proofErr w:type="spellEnd"/>
-      <w:r>
-        <w:rPr>
-          <w:rFonts w:ascii="Times New Roman" w:hAnsi="Times New Roman" w:cs="Times New Roman"/>
-          <w:lang w:val="en-US"/>
-        </w:rPr>
-        <w:t xml:space="preserve"> </w:t>
-      </w:r>
-      <w:proofErr w:type="spellStart"/>
-      <w:r>
-        <w:rPr>
-          <w:rFonts w:ascii="Times New Roman" w:hAnsi="Times New Roman" w:cs="Times New Roman"/>
-          <w:lang w:val="en-US"/>
-        </w:rPr>
-        <w:t>tropis</w:t>
-      </w:r>
-      <w:proofErr w:type="spellEnd"/>
-      <w:r>
-        <w:rPr>
-          <w:rFonts w:ascii="Times New Roman" w:hAnsi="Times New Roman" w:cs="Times New Roman"/>
-          <w:lang w:val="en-US"/>
-        </w:rPr>
-        <w:t xml:space="preserve"> yang </w:t>
-      </w:r>
-      <w:proofErr w:type="spellStart"/>
-      <w:r>
-        <w:rPr>
-          <w:rFonts w:ascii="Times New Roman" w:hAnsi="Times New Roman" w:cs="Times New Roman"/>
-          <w:lang w:val="en-US"/>
-        </w:rPr>
-        <w:t>cenderung</w:t>
-      </w:r>
-      <w:proofErr w:type="spellEnd"/>
-      <w:r>
-        <w:rPr>
-          <w:rFonts w:ascii="Times New Roman" w:hAnsi="Times New Roman" w:cs="Times New Roman"/>
-          <w:lang w:val="en-US"/>
-        </w:rPr>
-        <w:t xml:space="preserve"> </w:t>
-      </w:r>
-      <w:proofErr w:type="spellStart"/>
-      <w:r>
-        <w:rPr>
-          <w:rFonts w:ascii="Times New Roman" w:hAnsi="Times New Roman" w:cs="Times New Roman"/>
-          <w:lang w:val="en-US"/>
-        </w:rPr>
-        <w:t>hangat</w:t>
-      </w:r>
-      <w:proofErr w:type="spellEnd"/>
-      <w:r>
-        <w:rPr>
-          <w:rFonts w:ascii="Times New Roman" w:hAnsi="Times New Roman" w:cs="Times New Roman"/>
-          <w:lang w:val="en-US"/>
-        </w:rPr>
-        <w:t xml:space="preserve"> dan </w:t>
-      </w:r>
-      <w:proofErr w:type="spellStart"/>
-      <w:r>
-        <w:rPr>
-          <w:rFonts w:ascii="Times New Roman" w:hAnsi="Times New Roman" w:cs="Times New Roman"/>
-          <w:lang w:val="en-US"/>
-        </w:rPr>
-        <w:t>lembab</w:t>
-      </w:r>
-      <w:proofErr w:type="spellEnd"/>
-      <w:r>
-        <w:rPr>
-          <w:rFonts w:ascii="Times New Roman" w:hAnsi="Times New Roman" w:cs="Times New Roman"/>
-          <w:lang w:val="en-US"/>
-        </w:rPr>
-        <w:t xml:space="preserve">, </w:t>
-      </w:r>
-      <w:proofErr w:type="spellStart"/>
-      <w:r>
-        <w:rPr>
-          <w:rFonts w:ascii="Times New Roman" w:hAnsi="Times New Roman" w:cs="Times New Roman"/>
-          <w:lang w:val="en-US"/>
-        </w:rPr>
-        <w:t>merupakan</w:t>
-      </w:r>
-      <w:proofErr w:type="spellEnd"/>
-      <w:r>
-        <w:rPr>
-          <w:rFonts w:ascii="Times New Roman" w:hAnsi="Times New Roman" w:cs="Times New Roman"/>
-          <w:lang w:val="en-US"/>
-        </w:rPr>
-        <w:t xml:space="preserve"> </w:t>
-      </w:r>
-      <w:proofErr w:type="spellStart"/>
-      <w:r>
-        <w:rPr>
-          <w:rFonts w:ascii="Times New Roman" w:hAnsi="Times New Roman" w:cs="Times New Roman"/>
-          <w:lang w:val="en-US"/>
-        </w:rPr>
-        <w:t>lingkungan</w:t>
-      </w:r>
-      <w:proofErr w:type="spellEnd"/>
-      <w:r>
-        <w:rPr>
-          <w:rFonts w:ascii="Times New Roman" w:hAnsi="Times New Roman" w:cs="Times New Roman"/>
-          <w:lang w:val="en-US"/>
-        </w:rPr>
-        <w:t xml:space="preserve"> yang </w:t>
-      </w:r>
-      <w:proofErr w:type="spellStart"/>
-      <w:r>
-        <w:rPr>
-          <w:rFonts w:ascii="Times New Roman" w:hAnsi="Times New Roman" w:cs="Times New Roman"/>
-          <w:lang w:val="en-US"/>
-        </w:rPr>
-        <w:t>rentan</w:t>
-      </w:r>
-      <w:proofErr w:type="spellEnd"/>
-      <w:r>
-        <w:rPr>
-          <w:rFonts w:ascii="Times New Roman" w:hAnsi="Times New Roman" w:cs="Times New Roman"/>
-          <w:lang w:val="en-US"/>
-        </w:rPr>
-        <w:t xml:space="preserve"> </w:t>
-      </w:r>
-      <w:proofErr w:type="spellStart"/>
-      <w:r>
-        <w:rPr>
-          <w:rFonts w:ascii="Times New Roman" w:hAnsi="Times New Roman" w:cs="Times New Roman"/>
-          <w:lang w:val="en-US"/>
-        </w:rPr>
-        <w:t>terhadap</w:t>
-      </w:r>
-      <w:proofErr w:type="spellEnd"/>
-      <w:r>
-        <w:rPr>
-          <w:rFonts w:ascii="Times New Roman" w:hAnsi="Times New Roman" w:cs="Times New Roman"/>
-          <w:lang w:val="en-US"/>
-        </w:rPr>
-        <w:t xml:space="preserve"> </w:t>
-      </w:r>
-      <w:proofErr w:type="spellStart"/>
-      <w:r>
-        <w:rPr>
-          <w:rFonts w:ascii="Times New Roman" w:hAnsi="Times New Roman" w:cs="Times New Roman"/>
-          <w:lang w:val="en-US"/>
-        </w:rPr>
-        <w:t>perkembangan</w:t>
-      </w:r>
-      <w:proofErr w:type="spellEnd"/>
-      <w:r>
-        <w:rPr>
-          <w:rFonts w:ascii="Times New Roman" w:hAnsi="Times New Roman" w:cs="Times New Roman"/>
-          <w:lang w:val="en-US"/>
-        </w:rPr>
-        <w:t xml:space="preserve"> </w:t>
-      </w:r>
-      <w:proofErr w:type="spellStart"/>
-      <w:r>
-        <w:rPr>
-          <w:rFonts w:ascii="Times New Roman" w:hAnsi="Times New Roman" w:cs="Times New Roman"/>
-          <w:lang w:val="en-US"/>
-        </w:rPr>
-        <w:t>penyakit-penyakit</w:t>
-      </w:r>
-      <w:proofErr w:type="spellEnd"/>
-      <w:r>
-        <w:rPr>
-          <w:rFonts w:ascii="Times New Roman" w:hAnsi="Times New Roman" w:cs="Times New Roman"/>
-          <w:lang w:val="en-US"/>
-        </w:rPr>
-        <w:t xml:space="preserve"> ini. </w:t>
-      </w:r>
-      <w:proofErr w:type="spellStart"/>
-      <w:r>
-        <w:rPr>
-          <w:rFonts w:ascii="Times New Roman" w:hAnsi="Times New Roman" w:cs="Times New Roman"/>
-          <w:lang w:val="en-US"/>
-        </w:rPr>
-        <w:t>Misalnya</w:t>
-      </w:r>
-      <w:proofErr w:type="spellEnd"/>
-      <w:r>
-        <w:rPr>
-          <w:rFonts w:ascii="Times New Roman" w:hAnsi="Times New Roman" w:cs="Times New Roman"/>
-          <w:lang w:val="en-US"/>
-        </w:rPr>
-        <w:t xml:space="preserve">, </w:t>
-      </w:r>
-      <w:proofErr w:type="spellStart"/>
-      <w:r>
-        <w:rPr>
-          <w:rFonts w:ascii="Times New Roman" w:hAnsi="Times New Roman" w:cs="Times New Roman"/>
-          <w:lang w:val="en-US"/>
-        </w:rPr>
-        <w:t>bakteri</w:t>
-      </w:r>
-      <w:proofErr w:type="spellEnd"/>
-      <w:r>
-        <w:rPr>
-          <w:rFonts w:ascii="Times New Roman" w:hAnsi="Times New Roman" w:cs="Times New Roman"/>
-          <w:lang w:val="en-US"/>
-        </w:rPr>
-        <w:t xml:space="preserve"> Xanthomonas oryzae </w:t>
-      </w:r>
-      <w:proofErr w:type="spellStart"/>
-      <w:r>
-        <w:rPr>
-          <w:rFonts w:ascii="Times New Roman" w:hAnsi="Times New Roman" w:cs="Times New Roman"/>
-          <w:lang w:val="en-US"/>
-        </w:rPr>
-        <w:t>penyebab</w:t>
-      </w:r>
-      <w:proofErr w:type="spellEnd"/>
-      <w:r>
-        <w:rPr>
-          <w:rFonts w:ascii="Times New Roman" w:hAnsi="Times New Roman" w:cs="Times New Roman"/>
-          <w:lang w:val="en-US"/>
-        </w:rPr>
-        <w:t xml:space="preserve"> HDB dan </w:t>
-      </w:r>
-      <w:proofErr w:type="spellStart"/>
-      <w:r>
-        <w:rPr>
-          <w:rFonts w:ascii="Times New Roman" w:hAnsi="Times New Roman" w:cs="Times New Roman"/>
-          <w:lang w:val="en-US"/>
-        </w:rPr>
-        <w:t>Bercak</w:t>
-      </w:r>
-      <w:proofErr w:type="spellEnd"/>
-      <w:r>
-        <w:rPr>
-          <w:rFonts w:ascii="Times New Roman" w:hAnsi="Times New Roman" w:cs="Times New Roman"/>
-          <w:lang w:val="en-US"/>
-        </w:rPr>
-        <w:t xml:space="preserve"> Daun </w:t>
-      </w:r>
-      <w:proofErr w:type="spellStart"/>
-      <w:r>
-        <w:rPr>
-          <w:rFonts w:ascii="Times New Roman" w:hAnsi="Times New Roman" w:cs="Times New Roman"/>
-          <w:lang w:val="en-US"/>
-        </w:rPr>
-        <w:t>Bakteri</w:t>
-      </w:r>
-      <w:proofErr w:type="spellEnd"/>
-      <w:r>
-        <w:rPr>
-          <w:rFonts w:ascii="Times New Roman" w:hAnsi="Times New Roman" w:cs="Times New Roman"/>
-          <w:lang w:val="en-US"/>
-        </w:rPr>
-        <w:t xml:space="preserve"> </w:t>
-      </w:r>
-      <w:proofErr w:type="spellStart"/>
-      <w:r>
-        <w:rPr>
-          <w:rFonts w:ascii="Times New Roman" w:hAnsi="Times New Roman" w:cs="Times New Roman"/>
-          <w:lang w:val="en-US"/>
-        </w:rPr>
-        <w:t>dapat</w:t>
-      </w:r>
-      <w:proofErr w:type="spellEnd"/>
-      <w:r>
-        <w:rPr>
-          <w:rFonts w:ascii="Times New Roman" w:hAnsi="Times New Roman" w:cs="Times New Roman"/>
-          <w:lang w:val="en-US"/>
-        </w:rPr>
-        <w:t xml:space="preserve"> </w:t>
-      </w:r>
-      <w:proofErr w:type="spellStart"/>
-      <w:r>
-        <w:rPr>
-          <w:rFonts w:ascii="Times New Roman" w:hAnsi="Times New Roman" w:cs="Times New Roman"/>
-          <w:lang w:val="en-US"/>
-        </w:rPr>
-        <w:t>menyebar</w:t>
-      </w:r>
-      <w:proofErr w:type="spellEnd"/>
-      <w:r>
-        <w:rPr>
-          <w:rFonts w:ascii="Times New Roman" w:hAnsi="Times New Roman" w:cs="Times New Roman"/>
-          <w:lang w:val="en-US"/>
-        </w:rPr>
-        <w:t xml:space="preserve"> dengan </w:t>
-      </w:r>
-      <w:proofErr w:type="spellStart"/>
-      <w:r>
-        <w:rPr>
-          <w:rFonts w:ascii="Times New Roman" w:hAnsi="Times New Roman" w:cs="Times New Roman"/>
-          <w:lang w:val="en-US"/>
-        </w:rPr>
-        <w:t>cepat</w:t>
-      </w:r>
-      <w:proofErr w:type="spellEnd"/>
-      <w:r>
-        <w:rPr>
-          <w:rFonts w:ascii="Times New Roman" w:hAnsi="Times New Roman" w:cs="Times New Roman"/>
-          <w:lang w:val="en-US"/>
-        </w:rPr>
-        <w:t xml:space="preserve"> </w:t>
-      </w:r>
-      <w:proofErr w:type="spellStart"/>
-      <w:r>
-        <w:rPr>
-          <w:rFonts w:ascii="Times New Roman" w:hAnsi="Times New Roman" w:cs="Times New Roman"/>
-          <w:lang w:val="en-US"/>
-        </w:rPr>
-        <w:t>melalui</w:t>
-      </w:r>
-      <w:proofErr w:type="spellEnd"/>
-      <w:r>
-        <w:rPr>
-          <w:rFonts w:ascii="Times New Roman" w:hAnsi="Times New Roman" w:cs="Times New Roman"/>
-          <w:lang w:val="en-US"/>
-        </w:rPr>
-        <w:t xml:space="preserve"> air </w:t>
-      </w:r>
-      <w:proofErr w:type="spellStart"/>
-      <w:r>
-        <w:rPr>
-          <w:rFonts w:ascii="Times New Roman" w:hAnsi="Times New Roman" w:cs="Times New Roman"/>
-          <w:lang w:val="en-US"/>
-        </w:rPr>
-        <w:t>irigasi</w:t>
-      </w:r>
-      <w:proofErr w:type="spellEnd"/>
-      <w:r>
-        <w:rPr>
-          <w:rFonts w:ascii="Times New Roman" w:hAnsi="Times New Roman" w:cs="Times New Roman"/>
-          <w:lang w:val="en-US"/>
-        </w:rPr>
-        <w:t xml:space="preserve"> atau </w:t>
-      </w:r>
-      <w:proofErr w:type="spellStart"/>
-      <w:r>
-        <w:rPr>
-          <w:rFonts w:ascii="Times New Roman" w:hAnsi="Times New Roman" w:cs="Times New Roman"/>
-          <w:lang w:val="en-US"/>
-        </w:rPr>
-        <w:t>angin</w:t>
-      </w:r>
-      <w:proofErr w:type="spellEnd"/>
-      <w:r>
-        <w:rPr>
-          <w:rFonts w:ascii="Times New Roman" w:hAnsi="Times New Roman" w:cs="Times New Roman"/>
-          <w:lang w:val="en-US"/>
-        </w:rPr>
-        <w:t xml:space="preserve">. </w:t>
-      </w:r>
-      <w:proofErr w:type="spellStart"/>
-      <w:r>
-        <w:rPr>
-          <w:rFonts w:ascii="Times New Roman" w:hAnsi="Times New Roman" w:cs="Times New Roman"/>
-          <w:lang w:val="en-US"/>
-        </w:rPr>
-        <w:t>Sementara</w:t>
-      </w:r>
-      <w:proofErr w:type="spellEnd"/>
-      <w:r>
-        <w:rPr>
-          <w:rFonts w:ascii="Times New Roman" w:hAnsi="Times New Roman" w:cs="Times New Roman"/>
-          <w:lang w:val="en-US"/>
-        </w:rPr>
-        <w:t xml:space="preserve"> </w:t>
-      </w:r>
-      <w:proofErr w:type="spellStart"/>
-      <w:r>
-        <w:rPr>
-          <w:rFonts w:ascii="Times New Roman" w:hAnsi="Times New Roman" w:cs="Times New Roman"/>
-          <w:lang w:val="en-US"/>
-        </w:rPr>
-        <w:t>jamur</w:t>
-      </w:r>
-      <w:proofErr w:type="spellEnd"/>
-      <w:r>
-        <w:rPr>
-          <w:rFonts w:ascii="Times New Roman" w:hAnsi="Times New Roman" w:cs="Times New Roman"/>
-          <w:lang w:val="en-US"/>
-        </w:rPr>
-        <w:t xml:space="preserve"> </w:t>
-      </w:r>
-      <w:proofErr w:type="spellStart"/>
-      <w:r>
-        <w:rPr>
-          <w:rFonts w:ascii="Times New Roman" w:hAnsi="Times New Roman" w:cs="Times New Roman"/>
-          <w:lang w:val="en-US"/>
-        </w:rPr>
-        <w:t>Magnaporthe</w:t>
-      </w:r>
-      <w:proofErr w:type="spellEnd"/>
-      <w:r>
-        <w:rPr>
-          <w:rFonts w:ascii="Times New Roman" w:hAnsi="Times New Roman" w:cs="Times New Roman"/>
-          <w:lang w:val="en-US"/>
-        </w:rPr>
-        <w:t xml:space="preserve"> oryzae (</w:t>
-      </w:r>
-      <w:proofErr w:type="spellStart"/>
-      <w:r>
-        <w:rPr>
-          <w:rFonts w:ascii="Times New Roman" w:hAnsi="Times New Roman" w:cs="Times New Roman"/>
-          <w:lang w:val="en-US"/>
-        </w:rPr>
-        <w:t>penyebab</w:t>
-      </w:r>
-      <w:proofErr w:type="spellEnd"/>
-      <w:r>
-        <w:rPr>
-          <w:rFonts w:ascii="Times New Roman" w:hAnsi="Times New Roman" w:cs="Times New Roman"/>
-          <w:lang w:val="en-US"/>
-        </w:rPr>
-        <w:t xml:space="preserve"> Blast Padi) </w:t>
-      </w:r>
-      <w:proofErr w:type="spellStart"/>
-      <w:r>
-        <w:rPr>
-          <w:rFonts w:ascii="Times New Roman" w:hAnsi="Times New Roman" w:cs="Times New Roman"/>
-          <w:lang w:val="en-US"/>
-        </w:rPr>
-        <w:t>menyebar</w:t>
-      </w:r>
-      <w:proofErr w:type="spellEnd"/>
-      <w:r>
-        <w:rPr>
-          <w:rFonts w:ascii="Times New Roman" w:hAnsi="Times New Roman" w:cs="Times New Roman"/>
-          <w:lang w:val="en-US"/>
-        </w:rPr>
-        <w:t xml:space="preserve"> </w:t>
-      </w:r>
-      <w:proofErr w:type="spellStart"/>
-      <w:r>
-        <w:rPr>
-          <w:rFonts w:ascii="Times New Roman" w:hAnsi="Times New Roman" w:cs="Times New Roman"/>
-          <w:lang w:val="en-US"/>
-        </w:rPr>
-        <w:t>melalui</w:t>
-      </w:r>
-      <w:proofErr w:type="spellEnd"/>
-      <w:r>
-        <w:rPr>
-          <w:rFonts w:ascii="Times New Roman" w:hAnsi="Times New Roman" w:cs="Times New Roman"/>
-          <w:lang w:val="en-US"/>
-        </w:rPr>
-        <w:t xml:space="preserve"> </w:t>
-      </w:r>
-      <w:proofErr w:type="spellStart"/>
-      <w:r>
-        <w:rPr>
-          <w:rFonts w:ascii="Times New Roman" w:hAnsi="Times New Roman" w:cs="Times New Roman"/>
-          <w:lang w:val="en-US"/>
-        </w:rPr>
-        <w:t>spora</w:t>
-      </w:r>
-      <w:proofErr w:type="spellEnd"/>
-      <w:r>
-        <w:rPr>
-          <w:rFonts w:ascii="Times New Roman" w:hAnsi="Times New Roman" w:cs="Times New Roman"/>
-          <w:lang w:val="en-US"/>
-        </w:rPr>
-        <w:t xml:space="preserve">. Selain </w:t>
-      </w:r>
-      <w:proofErr w:type="spellStart"/>
-      <w:r>
-        <w:rPr>
-          <w:rFonts w:ascii="Times New Roman" w:hAnsi="Times New Roman" w:cs="Times New Roman"/>
-          <w:lang w:val="en-US"/>
-        </w:rPr>
-        <w:t>itu</w:t>
-      </w:r>
-      <w:proofErr w:type="spellEnd"/>
-      <w:r>
-        <w:rPr>
-          <w:rFonts w:ascii="Times New Roman" w:hAnsi="Times New Roman" w:cs="Times New Roman"/>
-          <w:lang w:val="en-US"/>
-        </w:rPr>
-        <w:t xml:space="preserve">, </w:t>
-      </w:r>
-      <w:proofErr w:type="spellStart"/>
-      <w:r>
-        <w:rPr>
-          <w:rFonts w:ascii="Times New Roman" w:hAnsi="Times New Roman" w:cs="Times New Roman"/>
-          <w:lang w:val="en-US"/>
-        </w:rPr>
-        <w:t>penyakit</w:t>
-      </w:r>
-      <w:proofErr w:type="spellEnd"/>
-      <w:r>
-        <w:rPr>
-          <w:rFonts w:ascii="Times New Roman" w:hAnsi="Times New Roman" w:cs="Times New Roman"/>
-          <w:lang w:val="en-US"/>
-        </w:rPr>
-        <w:t xml:space="preserve"> </w:t>
-      </w:r>
-      <w:proofErr w:type="spellStart"/>
-      <w:r>
-        <w:rPr>
-          <w:rFonts w:ascii="Times New Roman" w:hAnsi="Times New Roman" w:cs="Times New Roman"/>
-          <w:lang w:val="en-US"/>
-        </w:rPr>
-        <w:t>Tungro</w:t>
-      </w:r>
-      <w:proofErr w:type="spellEnd"/>
-      <w:r>
-        <w:rPr>
-          <w:rFonts w:ascii="Times New Roman" w:hAnsi="Times New Roman" w:cs="Times New Roman"/>
-          <w:lang w:val="en-US"/>
-        </w:rPr>
-        <w:t xml:space="preserve"> yang di </w:t>
-      </w:r>
-      <w:proofErr w:type="spellStart"/>
-      <w:r>
-        <w:rPr>
-          <w:rFonts w:ascii="Times New Roman" w:hAnsi="Times New Roman" w:cs="Times New Roman"/>
-          <w:lang w:val="en-US"/>
-        </w:rPr>
-        <w:t>sebabkan</w:t>
-      </w:r>
-      <w:proofErr w:type="spellEnd"/>
-      <w:r>
-        <w:rPr>
-          <w:rFonts w:ascii="Times New Roman" w:hAnsi="Times New Roman" w:cs="Times New Roman"/>
-          <w:lang w:val="en-US"/>
-        </w:rPr>
-        <w:t xml:space="preserve"> oleh </w:t>
-      </w:r>
-      <w:proofErr w:type="spellStart"/>
-      <w:r>
-        <w:rPr>
-          <w:rFonts w:ascii="Times New Roman" w:hAnsi="Times New Roman" w:cs="Times New Roman"/>
-          <w:lang w:val="en-US"/>
-        </w:rPr>
-        <w:t>wereng</w:t>
-      </w:r>
-      <w:proofErr w:type="spellEnd"/>
-      <w:r>
-        <w:rPr>
-          <w:rFonts w:ascii="Times New Roman" w:hAnsi="Times New Roman" w:cs="Times New Roman"/>
-          <w:lang w:val="en-US"/>
-        </w:rPr>
-        <w:t xml:space="preserve"> </w:t>
-      </w:r>
-      <w:proofErr w:type="spellStart"/>
-      <w:r>
-        <w:rPr>
-          <w:rFonts w:ascii="Times New Roman" w:hAnsi="Times New Roman" w:cs="Times New Roman"/>
-          <w:lang w:val="en-US"/>
-        </w:rPr>
-        <w:t>hijau</w:t>
-      </w:r>
-      <w:proofErr w:type="spellEnd"/>
-      <w:r>
-        <w:rPr>
-          <w:rFonts w:ascii="Times New Roman" w:hAnsi="Times New Roman" w:cs="Times New Roman"/>
-          <w:lang w:val="en-US"/>
-        </w:rPr>
-        <w:t xml:space="preserve"> juga </w:t>
-      </w:r>
-      <w:proofErr w:type="spellStart"/>
-      <w:r>
-        <w:rPr>
-          <w:rFonts w:ascii="Times New Roman" w:hAnsi="Times New Roman" w:cs="Times New Roman"/>
-          <w:lang w:val="en-US"/>
-        </w:rPr>
-        <w:t>berpotensi</w:t>
-      </w:r>
-      <w:proofErr w:type="spellEnd"/>
-      <w:r>
-        <w:rPr>
-          <w:rFonts w:ascii="Times New Roman" w:hAnsi="Times New Roman" w:cs="Times New Roman"/>
-          <w:lang w:val="en-US"/>
-        </w:rPr>
-        <w:t xml:space="preserve"> </w:t>
-      </w:r>
-      <w:proofErr w:type="spellStart"/>
-      <w:r>
-        <w:rPr>
-          <w:rFonts w:ascii="Times New Roman" w:hAnsi="Times New Roman" w:cs="Times New Roman"/>
-          <w:lang w:val="en-US"/>
-        </w:rPr>
-        <w:t>menjadi</w:t>
-      </w:r>
-      <w:proofErr w:type="spellEnd"/>
-      <w:r>
-        <w:rPr>
-          <w:rFonts w:ascii="Times New Roman" w:hAnsi="Times New Roman" w:cs="Times New Roman"/>
-          <w:lang w:val="en-US"/>
-        </w:rPr>
-        <w:t xml:space="preserve"> </w:t>
-      </w:r>
-      <w:proofErr w:type="spellStart"/>
-      <w:r>
-        <w:rPr>
-          <w:rFonts w:ascii="Times New Roman" w:hAnsi="Times New Roman" w:cs="Times New Roman"/>
-          <w:lang w:val="en-US"/>
-        </w:rPr>
-        <w:t>ancaman</w:t>
-      </w:r>
-      <w:proofErr w:type="spellEnd"/>
-      <w:r>
-        <w:rPr>
-          <w:rFonts w:ascii="Times New Roman" w:hAnsi="Times New Roman" w:cs="Times New Roman"/>
-          <w:lang w:val="en-US"/>
-        </w:rPr>
-        <w:t xml:space="preserve"> </w:t>
-      </w:r>
-      <w:proofErr w:type="spellStart"/>
-      <w:r>
-        <w:rPr>
-          <w:rFonts w:ascii="Times New Roman" w:hAnsi="Times New Roman" w:cs="Times New Roman"/>
-          <w:lang w:val="en-US"/>
-        </w:rPr>
-        <w:t>serius</w:t>
-      </w:r>
-      <w:proofErr w:type="spellEnd"/>
-      <w:r>
-        <w:rPr>
-          <w:rFonts w:ascii="Times New Roman" w:hAnsi="Times New Roman" w:cs="Times New Roman"/>
-          <w:lang w:val="en-US"/>
-        </w:rPr>
-        <w:t xml:space="preserve"> </w:t>
-      </w:r>
-      <w:proofErr w:type="spellStart"/>
-      <w:r>
-        <w:rPr>
-          <w:rFonts w:ascii="Times New Roman" w:hAnsi="Times New Roman" w:cs="Times New Roman"/>
-          <w:lang w:val="en-US"/>
-        </w:rPr>
-        <w:t>jika</w:t>
-      </w:r>
-      <w:proofErr w:type="spellEnd"/>
-      <w:r>
-        <w:rPr>
-          <w:rFonts w:ascii="Times New Roman" w:hAnsi="Times New Roman" w:cs="Times New Roman"/>
-          <w:lang w:val="en-US"/>
-        </w:rPr>
-        <w:t xml:space="preserve"> </w:t>
-      </w:r>
-      <w:proofErr w:type="spellStart"/>
-      <w:r>
-        <w:rPr>
-          <w:rFonts w:ascii="Times New Roman" w:hAnsi="Times New Roman" w:cs="Times New Roman"/>
-          <w:lang w:val="en-US"/>
-        </w:rPr>
-        <w:t>populasi</w:t>
-      </w:r>
-      <w:proofErr w:type="spellEnd"/>
-      <w:r>
-        <w:rPr>
-          <w:rFonts w:ascii="Times New Roman" w:hAnsi="Times New Roman" w:cs="Times New Roman"/>
-          <w:lang w:val="en-US"/>
-        </w:rPr>
-        <w:t xml:space="preserve"> </w:t>
-      </w:r>
-      <w:proofErr w:type="spellStart"/>
-      <w:r>
-        <w:rPr>
-          <w:rFonts w:ascii="Times New Roman" w:hAnsi="Times New Roman" w:cs="Times New Roman"/>
-          <w:lang w:val="en-US"/>
-        </w:rPr>
-        <w:t>serangga</w:t>
-      </w:r>
-      <w:proofErr w:type="spellEnd"/>
-      <w:r>
-        <w:rPr>
-          <w:rFonts w:ascii="Times New Roman" w:hAnsi="Times New Roman" w:cs="Times New Roman"/>
-          <w:lang w:val="en-US"/>
-        </w:rPr>
-        <w:t xml:space="preserve"> vector tidak </w:t>
-      </w:r>
-      <w:proofErr w:type="spellStart"/>
-      <w:r>
-        <w:rPr>
-          <w:rFonts w:ascii="Times New Roman" w:hAnsi="Times New Roman" w:cs="Times New Roman"/>
-          <w:lang w:val="en-US"/>
-        </w:rPr>
-        <w:t>terkendali</w:t>
-      </w:r>
-      <w:proofErr w:type="spellEnd"/>
-      <w:r>
-        <w:rPr>
-          <w:rFonts w:ascii="Times New Roman" w:hAnsi="Times New Roman" w:cs="Times New Roman"/>
-          <w:lang w:val="en-US"/>
-        </w:rPr>
-        <w:t xml:space="preserve">. </w:t>
-      </w:r>
-      <w:proofErr w:type="spellStart"/>
-      <w:r>
-        <w:rPr>
-          <w:rFonts w:ascii="Times New Roman" w:hAnsi="Times New Roman" w:cs="Times New Roman"/>
-          <w:lang w:val="en-US"/>
-        </w:rPr>
-        <w:t>Dampak</w:t>
-      </w:r>
-      <w:proofErr w:type="spellEnd"/>
-      <w:r>
-        <w:rPr>
-          <w:rFonts w:ascii="Times New Roman" w:hAnsi="Times New Roman" w:cs="Times New Roman"/>
-          <w:lang w:val="en-US"/>
-        </w:rPr>
-        <w:t xml:space="preserve"> </w:t>
-      </w:r>
-      <w:proofErr w:type="spellStart"/>
-      <w:r>
-        <w:rPr>
-          <w:rFonts w:ascii="Times New Roman" w:hAnsi="Times New Roman" w:cs="Times New Roman"/>
-          <w:lang w:val="en-US"/>
-        </w:rPr>
-        <w:t>penyakit-penyakit</w:t>
-      </w:r>
-      <w:proofErr w:type="spellEnd"/>
-      <w:r>
-        <w:rPr>
-          <w:rFonts w:ascii="Times New Roman" w:hAnsi="Times New Roman" w:cs="Times New Roman"/>
-          <w:lang w:val="en-US"/>
-        </w:rPr>
-        <w:t xml:space="preserve"> yang </w:t>
-      </w:r>
-      <w:proofErr w:type="spellStart"/>
-      <w:r>
-        <w:rPr>
-          <w:rFonts w:ascii="Times New Roman" w:hAnsi="Times New Roman" w:cs="Times New Roman"/>
-          <w:lang w:val="en-US"/>
-        </w:rPr>
-        <w:t>menyerang</w:t>
-      </w:r>
-      <w:proofErr w:type="spellEnd"/>
-      <w:r>
-        <w:rPr>
-          <w:rFonts w:ascii="Times New Roman" w:hAnsi="Times New Roman" w:cs="Times New Roman"/>
-          <w:lang w:val="en-US"/>
-        </w:rPr>
-        <w:t xml:space="preserve"> padi tersebut sangat </w:t>
-      </w:r>
-      <w:proofErr w:type="spellStart"/>
-      <w:r>
-        <w:rPr>
-          <w:rFonts w:ascii="Times New Roman" w:hAnsi="Times New Roman" w:cs="Times New Roman"/>
-          <w:lang w:val="en-US"/>
-        </w:rPr>
-        <w:t>signifikan</w:t>
-      </w:r>
-      <w:proofErr w:type="spellEnd"/>
-      <w:r>
-        <w:rPr>
-          <w:rFonts w:ascii="Times New Roman" w:hAnsi="Times New Roman" w:cs="Times New Roman"/>
-          <w:lang w:val="en-US"/>
-        </w:rPr>
-        <w:t xml:space="preserve"> </w:t>
-      </w:r>
-      <w:proofErr w:type="spellStart"/>
-      <w:r>
-        <w:rPr>
-          <w:rFonts w:ascii="Times New Roman" w:hAnsi="Times New Roman" w:cs="Times New Roman"/>
-          <w:lang w:val="en-US"/>
-        </w:rPr>
-        <w:t>bagi</w:t>
-      </w:r>
-      <w:proofErr w:type="spellEnd"/>
-      <w:r>
-        <w:rPr>
-          <w:rFonts w:ascii="Times New Roman" w:hAnsi="Times New Roman" w:cs="Times New Roman"/>
-          <w:lang w:val="en-US"/>
-        </w:rPr>
-        <w:t xml:space="preserve"> </w:t>
-      </w:r>
-      <w:proofErr w:type="spellStart"/>
-      <w:r>
-        <w:rPr>
-          <w:rFonts w:ascii="Times New Roman" w:hAnsi="Times New Roman" w:cs="Times New Roman"/>
-          <w:lang w:val="en-US"/>
-        </w:rPr>
-        <w:t>petani</w:t>
-      </w:r>
-      <w:proofErr w:type="spellEnd"/>
-      <w:r>
-        <w:rPr>
-          <w:rFonts w:ascii="Times New Roman" w:hAnsi="Times New Roman" w:cs="Times New Roman"/>
-          <w:lang w:val="en-US"/>
-        </w:rPr>
-        <w:t xml:space="preserve"> di Madura. Ketika </w:t>
-      </w:r>
-      <w:proofErr w:type="spellStart"/>
-      <w:r>
-        <w:rPr>
-          <w:rFonts w:ascii="Times New Roman" w:hAnsi="Times New Roman" w:cs="Times New Roman"/>
-          <w:lang w:val="en-US"/>
-        </w:rPr>
-        <w:t>penyakit</w:t>
-      </w:r>
-      <w:proofErr w:type="spellEnd"/>
-      <w:r>
-        <w:rPr>
-          <w:rFonts w:ascii="Times New Roman" w:hAnsi="Times New Roman" w:cs="Times New Roman"/>
-          <w:lang w:val="en-US"/>
-        </w:rPr>
-        <w:t xml:space="preserve"> seperti </w:t>
-      </w:r>
-      <w:proofErr w:type="spellStart"/>
-      <w:r>
-        <w:rPr>
-          <w:rFonts w:ascii="Times New Roman" w:hAnsi="Times New Roman" w:cs="Times New Roman"/>
-          <w:lang w:val="en-US"/>
-        </w:rPr>
-        <w:t>hawar</w:t>
-      </w:r>
-      <w:proofErr w:type="spellEnd"/>
-      <w:r>
-        <w:rPr>
-          <w:rFonts w:ascii="Times New Roman" w:hAnsi="Times New Roman" w:cs="Times New Roman"/>
-          <w:lang w:val="en-US"/>
-        </w:rPr>
-        <w:t xml:space="preserve"> </w:t>
-      </w:r>
-      <w:proofErr w:type="spellStart"/>
-      <w:r>
-        <w:rPr>
-          <w:rFonts w:ascii="Times New Roman" w:hAnsi="Times New Roman" w:cs="Times New Roman"/>
-          <w:lang w:val="en-US"/>
-        </w:rPr>
-        <w:t>daun</w:t>
-      </w:r>
-      <w:proofErr w:type="spellEnd"/>
-      <w:r>
-        <w:rPr>
-          <w:rFonts w:ascii="Times New Roman" w:hAnsi="Times New Roman" w:cs="Times New Roman"/>
-          <w:lang w:val="en-US"/>
-        </w:rPr>
-        <w:t xml:space="preserve"> </w:t>
-      </w:r>
-      <w:proofErr w:type="spellStart"/>
-      <w:r>
-        <w:rPr>
-          <w:rFonts w:ascii="Times New Roman" w:hAnsi="Times New Roman" w:cs="Times New Roman"/>
-          <w:lang w:val="en-US"/>
-        </w:rPr>
-        <w:t>bakteri</w:t>
-      </w:r>
-      <w:proofErr w:type="spellEnd"/>
-      <w:r>
-        <w:rPr>
-          <w:rFonts w:ascii="Times New Roman" w:hAnsi="Times New Roman" w:cs="Times New Roman"/>
-          <w:lang w:val="en-US"/>
-        </w:rPr>
-        <w:t xml:space="preserve"> atau garis </w:t>
-      </w:r>
-      <w:proofErr w:type="spellStart"/>
-      <w:r>
-        <w:rPr>
-          <w:rFonts w:ascii="Times New Roman" w:hAnsi="Times New Roman" w:cs="Times New Roman"/>
-          <w:lang w:val="en-US"/>
-        </w:rPr>
-        <w:t>daun</w:t>
-      </w:r>
-      <w:proofErr w:type="spellEnd"/>
-      <w:r>
-        <w:rPr>
-          <w:rFonts w:ascii="Times New Roman" w:hAnsi="Times New Roman" w:cs="Times New Roman"/>
-          <w:lang w:val="en-US"/>
-        </w:rPr>
-        <w:t xml:space="preserve"> </w:t>
-      </w:r>
-      <w:proofErr w:type="spellStart"/>
-      <w:r>
-        <w:rPr>
-          <w:rFonts w:ascii="Times New Roman" w:hAnsi="Times New Roman" w:cs="Times New Roman"/>
-          <w:lang w:val="en-US"/>
-        </w:rPr>
-        <w:t>bakteri</w:t>
-      </w:r>
-      <w:proofErr w:type="spellEnd"/>
-      <w:r>
-        <w:rPr>
-          <w:rFonts w:ascii="Times New Roman" w:hAnsi="Times New Roman" w:cs="Times New Roman"/>
-          <w:lang w:val="en-US"/>
-        </w:rPr>
-        <w:t xml:space="preserve"> </w:t>
-      </w:r>
-      <w:proofErr w:type="spellStart"/>
-      <w:r>
-        <w:rPr>
-          <w:rFonts w:ascii="Times New Roman" w:hAnsi="Times New Roman" w:cs="Times New Roman"/>
-          <w:lang w:val="en-US"/>
-        </w:rPr>
-        <w:t>menyerang</w:t>
-      </w:r>
-      <w:proofErr w:type="spellEnd"/>
-      <w:r>
-        <w:rPr>
-          <w:rFonts w:ascii="Times New Roman" w:hAnsi="Times New Roman" w:cs="Times New Roman"/>
-          <w:lang w:val="en-US"/>
-        </w:rPr>
-        <w:t xml:space="preserve">, </w:t>
-      </w:r>
-      <w:proofErr w:type="spellStart"/>
-      <w:r>
-        <w:rPr>
-          <w:rFonts w:ascii="Times New Roman" w:hAnsi="Times New Roman" w:cs="Times New Roman"/>
-          <w:lang w:val="en-US"/>
-        </w:rPr>
-        <w:t>kerugian</w:t>
-      </w:r>
-      <w:proofErr w:type="spellEnd"/>
-      <w:r>
-        <w:rPr>
-          <w:rFonts w:ascii="Times New Roman" w:hAnsi="Times New Roman" w:cs="Times New Roman"/>
-          <w:lang w:val="en-US"/>
-        </w:rPr>
-        <w:t xml:space="preserve"> yang </w:t>
-      </w:r>
-      <w:proofErr w:type="spellStart"/>
-      <w:r>
-        <w:rPr>
-          <w:rFonts w:ascii="Times New Roman" w:hAnsi="Times New Roman" w:cs="Times New Roman"/>
-          <w:lang w:val="en-US"/>
-        </w:rPr>
+        <w:lastRenderedPageBreak/>
         <w:t>dihadapi</w:t>
       </w:r>
       <w:proofErr w:type="spellEnd"/>
@@ -11585,12 +10343,11 @@
           <w:noProof/>
           <w:lang w:val="en-US"/>
         </w:rPr>
-        <w:lastRenderedPageBreak/>
         <w:drawing>
-          <wp:inline distT="0" distB="0" distL="0" distR="0" wp14:anchorId="08B44924" wp14:editId="2E93ED3A">
-            <wp:extent cx="6353399" cy="3573711"/>
-            <wp:effectExtent l="0" t="0" r="0" b="8255"/>
-            <wp:docPr id="1206355630" name="Picture 1"/>
+          <wp:inline distT="0" distB="0" distL="0" distR="0" wp14:anchorId="23DE4164" wp14:editId="5ED25A28">
+            <wp:extent cx="6599583" cy="3712187"/>
+            <wp:effectExtent l="0" t="0" r="0" b="3175"/>
+            <wp:docPr id="1941756011" name="Picture 1"/>
             <wp:cNvGraphicFramePr>
               <a:graphicFrameLocks xmlns:a="http://schemas.openxmlformats.org/drawingml/2006/main" noChangeAspect="1"/>
             </wp:cNvGraphicFramePr>
@@ -11598,7 +10355,7 @@
               <a:graphicData uri="http://schemas.openxmlformats.org/drawingml/2006/picture">
                 <pic:pic xmlns:pic="http://schemas.openxmlformats.org/drawingml/2006/picture">
                   <pic:nvPicPr>
-                    <pic:cNvPr id="1206355630" name="Picture 1206355630"/>
+                    <pic:cNvPr id="1941756011" name="Picture 1941756011"/>
                     <pic:cNvPicPr/>
                   </pic:nvPicPr>
                   <pic:blipFill>
@@ -11616,7 +10373,7 @@
                   <pic:spPr>
                     <a:xfrm>
                       <a:off x="0" y="0"/>
-                      <a:ext cx="6361815" cy="3578445"/>
+                      <a:ext cx="6611704" cy="3719005"/>
                     </a:xfrm>
                     <a:prstGeom prst="rect">
                       <a:avLst/>
@@ -11777,11 +10534,12 @@
           <w:noProof/>
           <w:lang w:val="en-US"/>
         </w:rPr>
+        <w:lastRenderedPageBreak/>
         <w:drawing>
-          <wp:inline distT="0" distB="0" distL="0" distR="0" wp14:anchorId="344757C7" wp14:editId="6415ACD2">
-            <wp:extent cx="6132353" cy="3449375"/>
-            <wp:effectExtent l="0" t="0" r="1905" b="0"/>
-            <wp:docPr id="1044596987" name="Picture 2"/>
+          <wp:inline distT="0" distB="0" distL="0" distR="0" wp14:anchorId="794A6858" wp14:editId="6DEE0212">
+            <wp:extent cx="6586330" cy="3704732"/>
+            <wp:effectExtent l="0" t="0" r="5080" b="0"/>
+            <wp:docPr id="829792842" name="Picture 2"/>
             <wp:cNvGraphicFramePr>
               <a:graphicFrameLocks xmlns:a="http://schemas.openxmlformats.org/drawingml/2006/main" noChangeAspect="1"/>
             </wp:cNvGraphicFramePr>
@@ -11789,7 +10547,7 @@
               <a:graphicData uri="http://schemas.openxmlformats.org/drawingml/2006/picture">
                 <pic:pic xmlns:pic="http://schemas.openxmlformats.org/drawingml/2006/picture">
                   <pic:nvPicPr>
-                    <pic:cNvPr id="1044596987" name="Picture 1044596987"/>
+                    <pic:cNvPr id="829792842" name="Picture 829792842"/>
                     <pic:cNvPicPr/>
                   </pic:nvPicPr>
                   <pic:blipFill>
@@ -11807,7 +10565,7 @@
                   <pic:spPr>
                     <a:xfrm>
                       <a:off x="0" y="0"/>
-                      <a:ext cx="6147442" cy="3457863"/>
+                      <a:ext cx="6586582" cy="3704874"/>
                     </a:xfrm>
                     <a:prstGeom prst="rect">
                       <a:avLst/>

</xml_diff>